<commit_message>
Trabalho TCC update do documento
</commit_message>
<xml_diff>
--- a/Template_trabalho de conclusao de curso SISTEMA- TSI.docx
+++ b/Template_trabalho de conclusao de curso SISTEMA- TSI.docx
@@ -774,19 +774,31 @@
         <w:rPr>
           <w:rFonts w:ascii="Times New Roman" w:hAnsi="Times New Roman" w:cs="Times New Roman"/>
         </w:rPr>
-        <w:t>Orientador: Titulação e nome do orientador</w:t>
-      </w:r>
-      <w:r>
-        <w:rPr>
-          <w:rFonts w:ascii="Times New Roman" w:hAnsi="Times New Roman" w:cs="Times New Roman"/>
-        </w:rPr>
-        <w:t xml:space="preserve"> (Prof. Dr.</w:t>
-      </w:r>
-      <w:r>
-        <w:rPr>
-          <w:rFonts w:ascii="Times New Roman" w:hAnsi="Times New Roman" w:cs="Times New Roman"/>
-        </w:rPr>
-        <w:t>)</w:t>
+        <w:t xml:space="preserve">Orientador: </w:t>
+      </w:r>
+      <w:r>
+        <w:rPr>
+          <w:rFonts w:ascii="Times New Roman" w:hAnsi="Times New Roman" w:cs="Times New Roman"/>
+        </w:rPr>
+        <w:t>Prof.</w:t>
+      </w:r>
+      <w:r>
+        <w:rPr>
+          <w:rFonts w:ascii="Times New Roman" w:hAnsi="Times New Roman" w:cs="Times New Roman"/>
+        </w:rPr>
+        <w:t xml:space="preserve"> </w:t>
+      </w:r>
+      <w:r>
+        <w:rPr>
+          <w:rFonts w:ascii="Times New Roman" w:hAnsi="Times New Roman" w:cs="Times New Roman"/>
+        </w:rPr>
+        <w:t xml:space="preserve">Mestre </w:t>
+      </w:r>
+      <w:r>
+        <w:rPr>
+          <w:rFonts w:ascii="Times New Roman" w:hAnsi="Times New Roman" w:cs="Times New Roman"/>
+        </w:rPr>
+        <w:t>Jefferson Silva</w:t>
       </w:r>
     </w:p>
     <w:p>
@@ -1325,8 +1337,6 @@
         </w:rPr>
         <w:t>Lucas Mateus Silva</w:t>
       </w:r>
-      <w:bookmarkStart w:id="0" w:name="_GoBack"/>
-      <w:bookmarkEnd w:id="0"/>
     </w:p>
     <w:p>
       <w:pPr>
@@ -1489,7 +1499,25 @@
           <w:sz w:val="24"/>
           <w:szCs w:val="24"/>
         </w:rPr>
-        <w:t>Aprovado em: ____ de _______ de _____.</w:t>
+        <w:t xml:space="preserve">Aprovado em: ____ de _______ </w:t>
+      </w:r>
+      <w:proofErr w:type="spellStart"/>
+      <w:r>
+        <w:rPr>
+          <w:rFonts w:ascii="Times New Roman" w:hAnsi="Times New Roman" w:cs="Times New Roman"/>
+          <w:sz w:val="24"/>
+          <w:szCs w:val="24"/>
+        </w:rPr>
+        <w:t>de</w:t>
+      </w:r>
+      <w:proofErr w:type="spellEnd"/>
+      <w:r>
+        <w:rPr>
+          <w:rFonts w:ascii="Times New Roman" w:hAnsi="Times New Roman" w:cs="Times New Roman"/>
+          <w:sz w:val="24"/>
+          <w:szCs w:val="24"/>
+        </w:rPr>
+        <w:t xml:space="preserve"> _____.</w:t>
       </w:r>
     </w:p>
     <w:p>
@@ -1802,15 +1830,6 @@
           <w:szCs w:val="24"/>
         </w:rPr>
       </w:pPr>
-      <w:r>
-        <w:rPr>
-          <w:rFonts w:ascii="Arial" w:hAnsi="Arial" w:cs="Arial"/>
-          <w:color w:val="FF0000"/>
-          <w:sz w:val="24"/>
-          <w:szCs w:val="24"/>
-        </w:rPr>
-        <w:t>Elemento opcional</w:t>
-      </w:r>
     </w:p>
     <w:p>
       <w:pPr>
@@ -2070,15 +2089,15 @@
           <w:sz w:val="24"/>
           <w:szCs w:val="24"/>
         </w:rPr>
-        <w:t>Dedico este trabalho à minha família</w:t>
-      </w:r>
-      <w:r>
-        <w:rPr>
-          <w:rFonts w:ascii="Arial" w:hAnsi="Arial" w:cs="Arial"/>
-          <w:sz w:val="24"/>
-          <w:szCs w:val="24"/>
-        </w:rPr>
-        <w:t>.</w:t>
+        <w:t>Dedico este t</w:t>
+      </w:r>
+      <w:r>
+        <w:rPr>
+          <w:rFonts w:ascii="Arial" w:hAnsi="Arial" w:cs="Arial"/>
+          <w:sz w:val="24"/>
+          <w:szCs w:val="24"/>
+        </w:rPr>
+        <w:t>rabalho, aos meus professores e as pessoas que sempre acreditaram no meu potencial.</w:t>
       </w:r>
     </w:p>
     <w:p>
@@ -2200,27 +2219,6 @@
         </w:rPr>
         <w:lastRenderedPageBreak/>
         <w:t>AGRADECIMENTOS</w:t>
-      </w:r>
-    </w:p>
-    <w:p>
-      <w:pPr>
-        <w:spacing w:after="0" w:line="240" w:lineRule="auto"/>
-        <w:jc w:val="center"/>
-        <w:rPr>
-          <w:rFonts w:ascii="Arial" w:hAnsi="Arial" w:cs="Arial"/>
-          <w:color w:val="FF0000"/>
-          <w:sz w:val="24"/>
-          <w:szCs w:val="24"/>
-        </w:rPr>
-      </w:pPr>
-      <w:r>
-        <w:rPr>
-          <w:rFonts w:ascii="Arial" w:hAnsi="Arial" w:cs="Arial"/>
-          <w:color w:val="FF0000"/>
-          <w:sz w:val="24"/>
-          <w:szCs w:val="24"/>
-        </w:rPr>
-        <w:t>Elemento opcional</w:t>
       </w:r>
     </w:p>
     <w:p>
@@ -2252,23 +2250,71 @@
           <w:sz w:val="24"/>
           <w:szCs w:val="24"/>
         </w:rPr>
-        <w:t xml:space="preserve">Agradeço ao meu orientador Prof. Dr. </w:t>
-      </w:r>
-      <w:r>
-        <w:rPr>
-          <w:rFonts w:ascii="Arial" w:hAnsi="Arial" w:cs="Arial"/>
-          <w:sz w:val="24"/>
-          <w:szCs w:val="24"/>
-        </w:rPr>
-        <w:t>Nome do Orientador</w:t>
-      </w:r>
-      <w:r>
-        <w:rPr>
-          <w:rFonts w:ascii="Arial" w:hAnsi="Arial" w:cs="Arial"/>
-          <w:sz w:val="24"/>
-          <w:szCs w:val="24"/>
-        </w:rPr>
-        <w:t>, pela sabedoria com que me guiou nesta trajetória.</w:t>
+        <w:t>Agradeço ao meu orientador Prof.</w:t>
+      </w:r>
+      <w:r>
+        <w:rPr>
+          <w:rFonts w:ascii="Arial" w:hAnsi="Arial" w:cs="Arial"/>
+          <w:sz w:val="24"/>
+          <w:szCs w:val="24"/>
+        </w:rPr>
+        <w:t xml:space="preserve"> Mestre </w:t>
+      </w:r>
+      <w:r>
+        <w:rPr>
+          <w:rFonts w:ascii="Arial" w:hAnsi="Arial" w:cs="Arial"/>
+          <w:sz w:val="24"/>
+          <w:szCs w:val="24"/>
+        </w:rPr>
+        <w:t>Jefferson Silva</w:t>
+      </w:r>
+      <w:r>
+        <w:rPr>
+          <w:rFonts w:ascii="Arial" w:hAnsi="Arial" w:cs="Arial"/>
+          <w:sz w:val="24"/>
+          <w:szCs w:val="24"/>
+        </w:rPr>
+        <w:t>, p</w:t>
+      </w:r>
+      <w:r>
+        <w:rPr>
+          <w:rFonts w:ascii="Arial" w:hAnsi="Arial" w:cs="Arial"/>
+          <w:sz w:val="24"/>
+          <w:szCs w:val="24"/>
+        </w:rPr>
+        <w:t xml:space="preserve">or acreditar no meu trabalho e por ter me passado os </w:t>
+      </w:r>
+      <w:r>
+        <w:rPr>
+          <w:rFonts w:ascii="Arial" w:hAnsi="Arial" w:cs="Arial"/>
+          <w:sz w:val="24"/>
+          <w:szCs w:val="24"/>
+        </w:rPr>
+        <w:t>conhecimentos necessários</w:t>
+      </w:r>
+      <w:r>
+        <w:rPr>
+          <w:rFonts w:ascii="Arial" w:hAnsi="Arial" w:cs="Arial"/>
+          <w:sz w:val="24"/>
+          <w:szCs w:val="24"/>
+        </w:rPr>
+        <w:t xml:space="preserve"> para que eu pudesse aprender </w:t>
+      </w:r>
+      <w:r>
+        <w:rPr>
+          <w:rFonts w:ascii="Arial" w:hAnsi="Arial" w:cs="Arial"/>
+          <w:sz w:val="24"/>
+          <w:szCs w:val="24"/>
+        </w:rPr>
+        <w:t>cada vez mais</w:t>
+      </w:r>
+      <w:r>
+        <w:rPr>
+          <w:rFonts w:ascii="Arial" w:hAnsi="Arial" w:cs="Arial"/>
+          <w:sz w:val="24"/>
+          <w:szCs w:val="24"/>
+        </w:rPr>
+        <w:t>.</w:t>
       </w:r>
     </w:p>
     <w:p>
@@ -2288,7 +2334,127 @@
           <w:sz w:val="24"/>
           <w:szCs w:val="24"/>
         </w:rPr>
-        <w:t>Aos meus colegas de sala.</w:t>
+        <w:t>Gostaria de deixar registrado também, o meu reconhecimento</w:t>
+      </w:r>
+      <w:r>
+        <w:rPr>
+          <w:rFonts w:ascii="Arial" w:hAnsi="Arial" w:cs="Arial"/>
+          <w:sz w:val="24"/>
+          <w:szCs w:val="24"/>
+        </w:rPr>
+        <w:t xml:space="preserve"> a </w:t>
+      </w:r>
+      <w:r>
+        <w:rPr>
+          <w:rFonts w:ascii="Arial" w:hAnsi="Arial" w:cs="Arial"/>
+          <w:sz w:val="24"/>
+          <w:szCs w:val="24"/>
+        </w:rPr>
+        <w:t>Maria Eduarda</w:t>
+      </w:r>
+      <w:r>
+        <w:rPr>
+          <w:rFonts w:ascii="Arial" w:hAnsi="Arial" w:cs="Arial"/>
+          <w:sz w:val="24"/>
+          <w:szCs w:val="24"/>
+        </w:rPr>
+        <w:t>,</w:t>
+      </w:r>
+      <w:r>
+        <w:rPr>
+          <w:rFonts w:ascii="Arial" w:hAnsi="Arial" w:cs="Arial"/>
+          <w:sz w:val="24"/>
+          <w:szCs w:val="24"/>
+        </w:rPr>
+        <w:t xml:space="preserve"> Michel Clemer e José Augusto</w:t>
+      </w:r>
+      <w:r>
+        <w:rPr>
+          <w:rFonts w:ascii="Arial" w:hAnsi="Arial" w:cs="Arial"/>
+          <w:sz w:val="24"/>
+          <w:szCs w:val="24"/>
+        </w:rPr>
+        <w:t xml:space="preserve"> por tornarem essa jornada mais tranquila</w:t>
+      </w:r>
+      <w:r>
+        <w:rPr>
+          <w:rFonts w:ascii="Arial" w:hAnsi="Arial" w:cs="Arial"/>
+          <w:sz w:val="24"/>
+          <w:szCs w:val="24"/>
+        </w:rPr>
+        <w:t xml:space="preserve"> </w:t>
+      </w:r>
+      <w:r>
+        <w:rPr>
+          <w:rFonts w:ascii="Arial" w:hAnsi="Arial" w:cs="Arial"/>
+          <w:sz w:val="24"/>
+          <w:szCs w:val="24"/>
+        </w:rPr>
+        <w:t>por</w:t>
+      </w:r>
+      <w:r>
+        <w:rPr>
+          <w:rFonts w:ascii="Arial" w:hAnsi="Arial" w:cs="Arial"/>
+          <w:sz w:val="24"/>
+          <w:szCs w:val="24"/>
+        </w:rPr>
+        <w:t xml:space="preserve"> me inc</w:t>
+      </w:r>
+      <w:r>
+        <w:rPr>
+          <w:rFonts w:ascii="Arial" w:hAnsi="Arial" w:cs="Arial"/>
+          <w:sz w:val="24"/>
+          <w:szCs w:val="24"/>
+        </w:rPr>
+        <w:t>entivar</w:t>
+      </w:r>
+      <w:r>
+        <w:rPr>
+          <w:rFonts w:ascii="Arial" w:hAnsi="Arial" w:cs="Arial"/>
+          <w:sz w:val="24"/>
+          <w:szCs w:val="24"/>
+        </w:rPr>
+        <w:t xml:space="preserve"> e </w:t>
+      </w:r>
+      <w:r>
+        <w:rPr>
+          <w:rFonts w:ascii="Arial" w:hAnsi="Arial" w:cs="Arial"/>
+          <w:sz w:val="24"/>
+          <w:szCs w:val="24"/>
+        </w:rPr>
+        <w:t xml:space="preserve">que sem o apoio </w:t>
+      </w:r>
+      <w:r>
+        <w:rPr>
+          <w:rFonts w:ascii="Arial" w:hAnsi="Arial" w:cs="Arial"/>
+          <w:sz w:val="24"/>
+          <w:szCs w:val="24"/>
+        </w:rPr>
+        <w:t>dos mesmos</w:t>
+      </w:r>
+      <w:r>
+        <w:rPr>
+          <w:rFonts w:ascii="Arial" w:hAnsi="Arial" w:cs="Arial"/>
+          <w:sz w:val="24"/>
+          <w:szCs w:val="24"/>
+        </w:rPr>
+        <w:t xml:space="preserve"> seria muito difícil vencer esse desafio</w:t>
+      </w:r>
+      <w:r>
+        <w:rPr>
+          <w:rFonts w:ascii="Arial" w:hAnsi="Arial" w:cs="Arial"/>
+          <w:sz w:val="24"/>
+          <w:szCs w:val="24"/>
+        </w:rPr>
+        <w:t xml:space="preserve"> e concluir essa jornada</w:t>
+      </w:r>
+      <w:r>
+        <w:rPr>
+          <w:rFonts w:ascii="Arial" w:hAnsi="Arial" w:cs="Arial"/>
+          <w:sz w:val="24"/>
+          <w:szCs w:val="24"/>
+        </w:rPr>
+        <w:t xml:space="preserve">. </w:t>
       </w:r>
     </w:p>
     <w:p>
@@ -2308,47 +2474,23 @@
           <w:sz w:val="24"/>
           <w:szCs w:val="24"/>
         </w:rPr>
-        <w:t>A Secretaria do Curso, pela cooperação.</w:t>
-      </w:r>
-    </w:p>
-    <w:p>
-      <w:pPr>
-        <w:spacing w:after="0" w:line="240" w:lineRule="auto"/>
-        <w:ind w:firstLine="1134"/>
-        <w:jc w:val="both"/>
-        <w:rPr>
-          <w:rFonts w:ascii="Arial" w:hAnsi="Arial" w:cs="Arial"/>
-          <w:sz w:val="24"/>
-          <w:szCs w:val="24"/>
-        </w:rPr>
-      </w:pPr>
-      <w:r>
-        <w:rPr>
-          <w:rFonts w:ascii="Arial" w:hAnsi="Arial" w:cs="Arial"/>
-          <w:sz w:val="24"/>
-          <w:szCs w:val="24"/>
-        </w:rPr>
-        <w:t xml:space="preserve">Gostaria de deixar registrado também, o meu reconhecimento à minha família, pois acredito que sem o apoio deles seria muito difícil vencer esse desafio. </w:t>
-      </w:r>
-    </w:p>
-    <w:p>
-      <w:pPr>
-        <w:spacing w:after="0" w:line="240" w:lineRule="auto"/>
-        <w:ind w:firstLine="1134"/>
-        <w:jc w:val="both"/>
-        <w:rPr>
-          <w:rFonts w:ascii="Arial" w:hAnsi="Arial" w:cs="Arial"/>
-          <w:sz w:val="24"/>
-          <w:szCs w:val="24"/>
-        </w:rPr>
-      </w:pPr>
-      <w:r>
-        <w:rPr>
-          <w:rFonts w:ascii="Arial" w:hAnsi="Arial" w:cs="Arial"/>
-          <w:sz w:val="24"/>
-          <w:szCs w:val="24"/>
-        </w:rPr>
-        <w:t>Enfim, a todos os que por algum motivo contribuíram para a realização desta pesquisa.</w:t>
+        <w:t>Agradeço a todos os que sempre me apoiaram de alguma forma, com um incentivo</w:t>
+      </w:r>
+      <w:r>
+        <w:rPr>
+          <w:rFonts w:ascii="Arial" w:hAnsi="Arial" w:cs="Arial"/>
+          <w:sz w:val="24"/>
+          <w:szCs w:val="24"/>
+        </w:rPr>
+        <w:t xml:space="preserve"> ou</w:t>
+      </w:r>
+      <w:r>
+        <w:rPr>
+          <w:rFonts w:ascii="Arial" w:hAnsi="Arial" w:cs="Arial"/>
+          <w:sz w:val="24"/>
+          <w:szCs w:val="24"/>
+        </w:rPr>
+        <w:t xml:space="preserve"> palavra amiga.</w:t>
       </w:r>
     </w:p>
     <w:p>
@@ -3049,23 +3191,13 @@
     <w:p>
       <w:pPr>
         <w:spacing w:after="0" w:line="240" w:lineRule="auto"/>
-        <w:jc w:val="center"/>
-        <w:rPr>
-          <w:rFonts w:ascii="Arial" w:hAnsi="Arial" w:cs="Arial"/>
-          <w:color w:val="FF0000"/>
-          <w:sz w:val="24"/>
-          <w:szCs w:val="24"/>
-        </w:rPr>
-      </w:pPr>
-      <w:r>
-        <w:rPr>
-          <w:rFonts w:ascii="Arial" w:hAnsi="Arial" w:cs="Arial"/>
-          <w:color w:val="FF0000"/>
-          <w:sz w:val="24"/>
-          <w:szCs w:val="24"/>
-        </w:rPr>
-        <w:t>Elemento obrigatório</w:t>
-      </w:r>
+        <w:jc w:val="both"/>
+        <w:rPr>
+          <w:rFonts w:ascii="Arial" w:hAnsi="Arial" w:cs="Arial"/>
+          <w:sz w:val="24"/>
+          <w:szCs w:val="24"/>
+        </w:rPr>
+      </w:pPr>
     </w:p>
     <w:p>
       <w:pPr>
@@ -3077,24 +3209,37 @@
           <w:szCs w:val="24"/>
         </w:rPr>
       </w:pPr>
-    </w:p>
-    <w:p>
-      <w:pPr>
-        <w:spacing w:after="0" w:line="240" w:lineRule="auto"/>
-        <w:jc w:val="both"/>
-        <w:rPr>
-          <w:rFonts w:ascii="Arial" w:hAnsi="Arial" w:cs="Arial"/>
-          <w:sz w:val="24"/>
-          <w:szCs w:val="24"/>
-        </w:rPr>
-      </w:pPr>
-      <w:r>
-        <w:rPr>
-          <w:rFonts w:ascii="Arial" w:hAnsi="Arial" w:cs="Arial"/>
-          <w:sz w:val="24"/>
-          <w:szCs w:val="24"/>
-        </w:rPr>
-        <w:t xml:space="preserve">SOBRENOME, Prenome do Autor do Trabalho. </w:t>
+      <w:r>
+        <w:rPr>
+          <w:rFonts w:ascii="Arial" w:hAnsi="Arial" w:cs="Arial"/>
+          <w:sz w:val="24"/>
+          <w:szCs w:val="24"/>
+        </w:rPr>
+        <w:t>MATEUS</w:t>
+      </w:r>
+      <w:r>
+        <w:rPr>
+          <w:rFonts w:ascii="Arial" w:hAnsi="Arial" w:cs="Arial"/>
+          <w:sz w:val="24"/>
+          <w:szCs w:val="24"/>
+        </w:rPr>
+        <w:t>,</w:t>
+      </w:r>
+      <w:r>
+        <w:rPr>
+          <w:rFonts w:ascii="Arial" w:hAnsi="Arial" w:cs="Arial"/>
+          <w:sz w:val="24"/>
+          <w:szCs w:val="24"/>
+        </w:rPr>
+        <w:t xml:space="preserve"> Lucas</w:t>
+      </w:r>
+      <w:r>
+        <w:rPr>
+          <w:rFonts w:ascii="Arial" w:hAnsi="Arial" w:cs="Arial"/>
+          <w:sz w:val="24"/>
+          <w:szCs w:val="24"/>
+        </w:rPr>
+        <w:t xml:space="preserve">. </w:t>
       </w:r>
       <w:r>
         <w:rPr>
@@ -3111,7 +3256,7 @@
           <w:sz w:val="24"/>
           <w:szCs w:val="24"/>
         </w:rPr>
-        <w:t xml:space="preserve"> subtítulo (se houver).  </w:t>
+        <w:t xml:space="preserve"> </w:t>
       </w:r>
       <w:r>
         <w:rPr>
@@ -3127,7 +3272,7 @@
           <w:sz w:val="24"/>
           <w:szCs w:val="24"/>
         </w:rPr>
-        <w:t>8</w:t>
+        <w:t>9</w:t>
       </w:r>
       <w:r>
         <w:rPr>
@@ -3256,7 +3401,15 @@
           <w:sz w:val="24"/>
           <w:szCs w:val="24"/>
         </w:rPr>
-        <w:t>2018</w:t>
+        <w:t>201</w:t>
+      </w:r>
+      <w:r>
+        <w:rPr>
+          <w:rFonts w:ascii="Arial" w:hAnsi="Arial" w:cs="Arial"/>
+          <w:sz w:val="24"/>
+          <w:szCs w:val="24"/>
+        </w:rPr>
+        <w:t>9</w:t>
       </w:r>
       <w:r>
         <w:rPr>
@@ -3297,7 +3450,43 @@
         <w:rPr>
           <w:rFonts w:cs="Arial"/>
         </w:rPr>
-        <w:t>Elemento obrigatório, constituído de uma sequência de frases concisas e objetivas, fornecendo uma visão rápida e clara do conteúdo do estudo. O texto deverá conter no máximo 500 palavras e ser antecedido pela referência do estudo</w:t>
+        <w:t>O trabalho presente tem como objetivo o desenvolvimento de um software</w:t>
+      </w:r>
+      <w:r>
+        <w:rPr>
+          <w:rFonts w:cs="Arial"/>
+        </w:rPr>
+        <w:t xml:space="preserve"> de comercio eletrônico</w:t>
+      </w:r>
+      <w:r>
+        <w:rPr>
+          <w:rFonts w:cs="Arial"/>
+        </w:rPr>
+        <w:t xml:space="preserve"> e para a acompanhar a evolução tecnológica </w:t>
+      </w:r>
+      <w:r>
+        <w:rPr>
+          <w:rFonts w:cs="Arial"/>
+        </w:rPr>
+        <w:t xml:space="preserve">dos dias de hoje </w:t>
+      </w:r>
+      <w:r>
+        <w:rPr>
+          <w:rFonts w:cs="Arial"/>
+        </w:rPr>
+        <w:t xml:space="preserve">nada melhor do que o </w:t>
+      </w:r>
+      <w:r>
+        <w:rPr>
+          <w:rFonts w:cs="Arial"/>
+        </w:rPr>
+        <w:t>e</w:t>
+      </w:r>
+      <w:r>
+        <w:rPr>
+          <w:rFonts w:cs="Arial"/>
+        </w:rPr>
+        <w:t>-commerce</w:t>
       </w:r>
       <w:r>
         <w:rPr>
@@ -3309,13 +3498,55 @@
         <w:rPr>
           <w:rFonts w:cs="Arial"/>
         </w:rPr>
-        <w:t>com exceção do resumo inserido no próprio documento.</w:t>
-      </w:r>
-      <w:r>
-        <w:rPr>
-          <w:rFonts w:cs="Arial"/>
-        </w:rPr>
-        <w:t xml:space="preserve"> Também, não deve conter citações. O resumo deve ser redigido em parágrafo único, espaçamento simples e seguido das palavras representativas do conteúdo do estudo, isto é, palavras-chave, em número de três a cinco, separadas entre si por ponto e finalizadas também por ponto. Usar o verbo na terceira pessoa do singular, com linguagem impessoal (pronome SE), bem como fazer uso, preferencialmente, da voz ativa.</w:t>
+        <w:t>para alcançar esse objetivo</w:t>
+      </w:r>
+      <w:r>
+        <w:rPr>
+          <w:rFonts w:cs="Arial"/>
+        </w:rPr>
+        <w:t>. O software se consiste</w:t>
+      </w:r>
+      <w:r>
+        <w:rPr>
+          <w:rFonts w:cs="Arial"/>
+        </w:rPr>
+        <w:t xml:space="preserve"> </w:t>
+      </w:r>
+      <w:r>
+        <w:rPr>
+          <w:rFonts w:cs="Arial"/>
+        </w:rPr>
+        <w:t>em</w:t>
+      </w:r>
+      <w:r>
+        <w:rPr>
+          <w:rFonts w:cs="Arial"/>
+        </w:rPr>
+        <w:t xml:space="preserve"> uma plataforma para realizar a demonstração dos produtos, a venda e as entregas dos mesmos</w:t>
+      </w:r>
+      <w:r>
+        <w:rPr>
+          <w:rFonts w:cs="Arial"/>
+        </w:rPr>
+        <w:t xml:space="preserve">. O trabalho consiste em mostrar as etapas para a construção de um </w:t>
+      </w:r>
+      <w:r>
+        <w:rPr>
+          <w:rFonts w:cs="Arial"/>
+        </w:rPr>
+        <w:t>e</w:t>
+      </w:r>
+      <w:r>
+        <w:rPr>
+          <w:rFonts w:cs="Arial"/>
+        </w:rPr>
+        <w:t xml:space="preserve">-commerce com: diagramas, pesquisas de campo, pesquisas a respeito do que será desenvolvido e todas as etapas de desenvolvimento de software até a conclusão do mesmo nesse trabalho é possível visualizar na integra o lançamento de um comercio eletrônico. </w:t>
+      </w:r>
+      <w:r>
+        <w:rPr>
+          <w:rFonts w:cs="Arial"/>
+        </w:rPr>
+        <w:t xml:space="preserve">  </w:t>
       </w:r>
     </w:p>
     <w:p>
@@ -3366,7 +3597,7 @@
         <w:rPr>
           <w:rFonts w:cs="Arial"/>
         </w:rPr>
-        <w:t>Primeira palavra</w:t>
+        <w:t>E-commerce</w:t>
       </w:r>
       <w:r>
         <w:rPr>
@@ -3378,7 +3609,31 @@
         <w:rPr>
           <w:rFonts w:cs="Arial"/>
         </w:rPr>
-        <w:t>Segunda palavra. Terceira palavra. Quarta pala-vra. Quinta-palavra</w:t>
+        <w:t>Software</w:t>
+      </w:r>
+      <w:r>
+        <w:rPr>
+          <w:rFonts w:cs="Arial"/>
+        </w:rPr>
+        <w:t xml:space="preserve">. </w:t>
+      </w:r>
+      <w:r>
+        <w:rPr>
+          <w:rFonts w:cs="Arial"/>
+        </w:rPr>
+        <w:t>Economia</w:t>
+      </w:r>
+      <w:r>
+        <w:rPr>
+          <w:rFonts w:cs="Arial"/>
+        </w:rPr>
+        <w:t xml:space="preserve">. </w:t>
+      </w:r>
+      <w:r>
+        <w:rPr>
+          <w:rFonts w:cs="Arial"/>
+        </w:rPr>
+        <w:t>Empreendedorismo</w:t>
       </w:r>
       <w:r>
         <w:rPr>
@@ -3424,27 +3679,6 @@
     </w:p>
     <w:p>
       <w:pPr>
-        <w:spacing w:after="0" w:line="240" w:lineRule="auto"/>
-        <w:jc w:val="center"/>
-        <w:rPr>
-          <w:rFonts w:ascii="Arial" w:hAnsi="Arial" w:cs="Arial"/>
-          <w:color w:val="FF0000"/>
-          <w:sz w:val="24"/>
-          <w:szCs w:val="24"/>
-        </w:rPr>
-      </w:pPr>
-      <w:r>
-        <w:rPr>
-          <w:rFonts w:ascii="Arial" w:hAnsi="Arial" w:cs="Arial"/>
-          <w:color w:val="FF0000"/>
-          <w:sz w:val="24"/>
-          <w:szCs w:val="24"/>
-        </w:rPr>
-        <w:t>Elemento obrigatório</w:t>
-      </w:r>
-    </w:p>
-    <w:p>
-      <w:pPr>
         <w:pStyle w:val="Palavras-chave"/>
         <w:spacing w:after="0"/>
         <w:jc w:val="center"/>
@@ -3470,7 +3704,31 @@
           <w:sz w:val="24"/>
           <w:szCs w:val="24"/>
         </w:rPr>
-        <w:t xml:space="preserve">SOBRENOME, Prenome do Autor do Trabalho. </w:t>
+        <w:t>MATEUS</w:t>
+      </w:r>
+      <w:r>
+        <w:rPr>
+          <w:rFonts w:ascii="Arial" w:hAnsi="Arial" w:cs="Arial"/>
+          <w:sz w:val="24"/>
+          <w:szCs w:val="24"/>
+        </w:rPr>
+        <w:t>,</w:t>
+      </w:r>
+      <w:r>
+        <w:rPr>
+          <w:rFonts w:ascii="Arial" w:hAnsi="Arial" w:cs="Arial"/>
+          <w:sz w:val="24"/>
+          <w:szCs w:val="24"/>
+        </w:rPr>
+        <w:t xml:space="preserve"> Lucas</w:t>
+      </w:r>
+      <w:r>
+        <w:rPr>
+          <w:rFonts w:ascii="Arial" w:hAnsi="Arial" w:cs="Arial"/>
+          <w:sz w:val="24"/>
+          <w:szCs w:val="24"/>
+        </w:rPr>
+        <w:t xml:space="preserve">. </w:t>
       </w:r>
       <w:r>
         <w:rPr>
@@ -3487,15 +3745,15 @@
           <w:sz w:val="24"/>
           <w:szCs w:val="24"/>
         </w:rPr>
-        <w:t xml:space="preserve"> subtítulo (se houver).  </w:t>
-      </w:r>
-      <w:r>
-        <w:rPr>
-          <w:rFonts w:ascii="Arial" w:hAnsi="Arial" w:cs="Arial"/>
-          <w:sz w:val="24"/>
-          <w:szCs w:val="24"/>
-        </w:rPr>
-        <w:t>2018</w:t>
+        <w:t xml:space="preserve"> </w:t>
+      </w:r>
+      <w:r>
+        <w:rPr>
+          <w:rFonts w:ascii="Arial" w:hAnsi="Arial" w:cs="Arial"/>
+          <w:sz w:val="24"/>
+          <w:szCs w:val="24"/>
+        </w:rPr>
+        <w:t>2019</w:t>
       </w:r>
       <w:r>
         <w:rPr>
@@ -3592,7 +3850,7 @@
           <w:sz w:val="24"/>
           <w:szCs w:val="24"/>
         </w:rPr>
-        <w:t>2018</w:t>
+        <w:t>2019</w:t>
       </w:r>
       <w:r>
         <w:rPr>
@@ -3620,45 +3878,6 @@
           <w:rFonts w:cs="Arial"/>
         </w:rPr>
       </w:pPr>
-    </w:p>
-    <w:p>
-      <w:pPr>
-        <w:pStyle w:val="Formataodoresumo"/>
-        <w:spacing w:after="0"/>
-        <w:rPr>
-          <w:rFonts w:cs="Arial"/>
-        </w:rPr>
-      </w:pPr>
-      <w:r>
-        <w:rPr>
-          <w:rFonts w:cs="Arial"/>
-        </w:rPr>
-        <w:t xml:space="preserve">Elemento obrigatório, constituído de uma sequência de frases concisas e objetivas, fornecendo uma visão rápida e clara do conteúdo do estudo. O texto deverá conter no máximo 500 palavras e ser antecedido pela referência do estudo. Também, não deve conter citações. O </w:t>
-      </w:r>
-      <w:r>
-        <w:rPr>
-          <w:rFonts w:cs="Arial"/>
-        </w:rPr>
-        <w:t>abstract</w:t>
-      </w:r>
-      <w:r>
-        <w:rPr>
-          <w:rFonts w:cs="Arial"/>
-        </w:rPr>
-        <w:t xml:space="preserve"> deve ser redigido </w:t>
-      </w:r>
-      <w:r>
-        <w:rPr>
-          <w:rFonts w:cs="Arial"/>
-        </w:rPr>
-        <w:t xml:space="preserve">em idioma de divulgação internacional (sugere-se em inglês, em outras línguas, que não o inglês, consultar o departamento/curso de origem), </w:t>
-      </w:r>
-      <w:r>
-        <w:rPr>
-          <w:rFonts w:cs="Arial"/>
-        </w:rPr>
-        <w:t>em parágrafo único, espaçamento simples e seguido das palavras representativas do conteúdo do estudo, isto é, palavras-chave, em número de três a cinco, separadas entre si por ponto e finalizadas também por ponto. Usar o verbo na terceira pessoa do singular, com linguagem impessoal (pronome SE), bem como fazer uso, preferencialmente, da voz ativa.</w:t>
-      </w:r>
     </w:p>
     <w:p>
       <w:pPr>
@@ -3667,7 +3886,6 @@
         <w:jc w:val="both"/>
         <w:rPr>
           <w:rFonts w:cs="Arial"/>
-          <w:b/>
         </w:rPr>
       </w:pPr>
     </w:p>
@@ -3681,6 +3899,908 @@
           <w:b/>
         </w:rPr>
       </w:pPr>
+      <w:r>
+        <w:rPr>
+          <w:rFonts w:cs="Arial"/>
+        </w:rPr>
+        <w:t xml:space="preserve">The </w:t>
+      </w:r>
+      <w:proofErr w:type="spellStart"/>
+      <w:r>
+        <w:rPr>
+          <w:rFonts w:cs="Arial"/>
+        </w:rPr>
+        <w:t>present</w:t>
+      </w:r>
+      <w:proofErr w:type="spellEnd"/>
+      <w:r>
+        <w:rPr>
+          <w:rFonts w:cs="Arial"/>
+        </w:rPr>
+        <w:t xml:space="preserve"> </w:t>
+      </w:r>
+      <w:proofErr w:type="spellStart"/>
+      <w:r>
+        <w:rPr>
+          <w:rFonts w:cs="Arial"/>
+        </w:rPr>
+        <w:t>work</w:t>
+      </w:r>
+      <w:proofErr w:type="spellEnd"/>
+      <w:r>
+        <w:rPr>
+          <w:rFonts w:cs="Arial"/>
+        </w:rPr>
+        <w:t xml:space="preserve"> </w:t>
+      </w:r>
+      <w:proofErr w:type="spellStart"/>
+      <w:r>
+        <w:rPr>
+          <w:rFonts w:cs="Arial"/>
+        </w:rPr>
+        <w:t>aims</w:t>
+      </w:r>
+      <w:proofErr w:type="spellEnd"/>
+      <w:r>
+        <w:rPr>
+          <w:rFonts w:cs="Arial"/>
+        </w:rPr>
+        <w:t xml:space="preserve"> </w:t>
+      </w:r>
+      <w:proofErr w:type="spellStart"/>
+      <w:r>
+        <w:rPr>
+          <w:rFonts w:cs="Arial"/>
+        </w:rPr>
+        <w:t>to</w:t>
+      </w:r>
+      <w:proofErr w:type="spellEnd"/>
+      <w:r>
+        <w:rPr>
+          <w:rFonts w:cs="Arial"/>
+        </w:rPr>
+        <w:t xml:space="preserve"> </w:t>
+      </w:r>
+      <w:proofErr w:type="spellStart"/>
+      <w:r>
+        <w:rPr>
+          <w:rFonts w:cs="Arial"/>
+        </w:rPr>
+        <w:t>develop</w:t>
+      </w:r>
+      <w:proofErr w:type="spellEnd"/>
+      <w:r>
+        <w:rPr>
+          <w:rFonts w:cs="Arial"/>
+        </w:rPr>
+        <w:t xml:space="preserve"> e-commerce software </w:t>
+      </w:r>
+      <w:proofErr w:type="spellStart"/>
+      <w:r>
+        <w:rPr>
+          <w:rFonts w:cs="Arial"/>
+        </w:rPr>
+        <w:t>and</w:t>
+      </w:r>
+      <w:proofErr w:type="spellEnd"/>
+      <w:r>
+        <w:rPr>
+          <w:rFonts w:cs="Arial"/>
+        </w:rPr>
+        <w:t xml:space="preserve"> </w:t>
+      </w:r>
+      <w:proofErr w:type="spellStart"/>
+      <w:r>
+        <w:rPr>
+          <w:rFonts w:cs="Arial"/>
+        </w:rPr>
+        <w:t>to</w:t>
+      </w:r>
+      <w:proofErr w:type="spellEnd"/>
+      <w:r>
+        <w:rPr>
+          <w:rFonts w:cs="Arial"/>
+        </w:rPr>
+        <w:t xml:space="preserve"> </w:t>
+      </w:r>
+      <w:proofErr w:type="spellStart"/>
+      <w:r>
+        <w:rPr>
+          <w:rFonts w:cs="Arial"/>
+        </w:rPr>
+        <w:t>keep</w:t>
+      </w:r>
+      <w:proofErr w:type="spellEnd"/>
+      <w:r>
+        <w:rPr>
+          <w:rFonts w:cs="Arial"/>
+        </w:rPr>
+        <w:t xml:space="preserve"> </w:t>
+      </w:r>
+      <w:proofErr w:type="spellStart"/>
+      <w:r>
+        <w:rPr>
+          <w:rFonts w:cs="Arial"/>
+        </w:rPr>
+        <w:t>up</w:t>
+      </w:r>
+      <w:proofErr w:type="spellEnd"/>
+      <w:r>
+        <w:rPr>
+          <w:rFonts w:cs="Arial"/>
+        </w:rPr>
+        <w:t xml:space="preserve"> </w:t>
+      </w:r>
+      <w:proofErr w:type="spellStart"/>
+      <w:r>
+        <w:rPr>
+          <w:rFonts w:cs="Arial"/>
+        </w:rPr>
+        <w:t>with</w:t>
+      </w:r>
+      <w:proofErr w:type="spellEnd"/>
+      <w:r>
+        <w:rPr>
+          <w:rFonts w:cs="Arial"/>
+        </w:rPr>
+        <w:t xml:space="preserve"> </w:t>
+      </w:r>
+      <w:proofErr w:type="spellStart"/>
+      <w:r>
+        <w:rPr>
+          <w:rFonts w:cs="Arial"/>
+        </w:rPr>
+        <w:t>today's</w:t>
+      </w:r>
+      <w:proofErr w:type="spellEnd"/>
+      <w:r>
+        <w:rPr>
+          <w:rFonts w:cs="Arial"/>
+        </w:rPr>
+        <w:t xml:space="preserve"> </w:t>
+      </w:r>
+      <w:proofErr w:type="spellStart"/>
+      <w:r>
+        <w:rPr>
+          <w:rFonts w:cs="Arial"/>
+        </w:rPr>
+        <w:t>technological</w:t>
+      </w:r>
+      <w:proofErr w:type="spellEnd"/>
+      <w:r>
+        <w:rPr>
+          <w:rFonts w:cs="Arial"/>
+        </w:rPr>
+        <w:t xml:space="preserve"> </w:t>
+      </w:r>
+      <w:proofErr w:type="spellStart"/>
+      <w:r>
+        <w:rPr>
+          <w:rFonts w:cs="Arial"/>
+        </w:rPr>
+        <w:t>developments</w:t>
+      </w:r>
+      <w:proofErr w:type="spellEnd"/>
+      <w:r>
+        <w:rPr>
+          <w:rFonts w:cs="Arial"/>
+        </w:rPr>
+        <w:t xml:space="preserve"> </w:t>
+      </w:r>
+      <w:proofErr w:type="spellStart"/>
+      <w:r>
+        <w:rPr>
+          <w:rFonts w:cs="Arial"/>
+        </w:rPr>
+        <w:t>nothing</w:t>
+      </w:r>
+      <w:proofErr w:type="spellEnd"/>
+      <w:r>
+        <w:rPr>
+          <w:rFonts w:cs="Arial"/>
+        </w:rPr>
+        <w:t xml:space="preserve"> </w:t>
+      </w:r>
+      <w:proofErr w:type="spellStart"/>
+      <w:r>
+        <w:rPr>
+          <w:rFonts w:cs="Arial"/>
+        </w:rPr>
+        <w:t>better</w:t>
+      </w:r>
+      <w:proofErr w:type="spellEnd"/>
+      <w:r>
+        <w:rPr>
+          <w:rFonts w:cs="Arial"/>
+        </w:rPr>
+        <w:t xml:space="preserve"> </w:t>
+      </w:r>
+      <w:proofErr w:type="spellStart"/>
+      <w:r>
+        <w:rPr>
+          <w:rFonts w:cs="Arial"/>
+        </w:rPr>
+        <w:t>than</w:t>
+      </w:r>
+      <w:proofErr w:type="spellEnd"/>
+      <w:r>
+        <w:rPr>
+          <w:rFonts w:cs="Arial"/>
+        </w:rPr>
+        <w:t xml:space="preserve"> E-commerce, </w:t>
+      </w:r>
+      <w:proofErr w:type="spellStart"/>
+      <w:r>
+        <w:rPr>
+          <w:rFonts w:cs="Arial"/>
+        </w:rPr>
+        <w:t>to</w:t>
+      </w:r>
+      <w:proofErr w:type="spellEnd"/>
+      <w:r>
+        <w:rPr>
+          <w:rFonts w:cs="Arial"/>
+        </w:rPr>
+        <w:t xml:space="preserve"> </w:t>
+      </w:r>
+      <w:proofErr w:type="spellStart"/>
+      <w:r>
+        <w:rPr>
+          <w:rFonts w:cs="Arial"/>
+        </w:rPr>
+        <w:t>achieve</w:t>
+      </w:r>
+      <w:proofErr w:type="spellEnd"/>
+      <w:r>
+        <w:rPr>
+          <w:rFonts w:cs="Arial"/>
+        </w:rPr>
+        <w:t xml:space="preserve"> </w:t>
+      </w:r>
+      <w:proofErr w:type="spellStart"/>
+      <w:r>
+        <w:rPr>
+          <w:rFonts w:cs="Arial"/>
+        </w:rPr>
+        <w:t>this</w:t>
+      </w:r>
+      <w:proofErr w:type="spellEnd"/>
+      <w:r>
+        <w:rPr>
+          <w:rFonts w:cs="Arial"/>
+        </w:rPr>
+        <w:t xml:space="preserve"> </w:t>
+      </w:r>
+      <w:proofErr w:type="spellStart"/>
+      <w:r>
+        <w:rPr>
+          <w:rFonts w:cs="Arial"/>
+        </w:rPr>
+        <w:t>goal</w:t>
+      </w:r>
+      <w:proofErr w:type="spellEnd"/>
+      <w:r>
+        <w:rPr>
+          <w:rFonts w:cs="Arial"/>
+        </w:rPr>
+        <w:t xml:space="preserve">. The software </w:t>
+      </w:r>
+      <w:proofErr w:type="spellStart"/>
+      <w:r>
+        <w:rPr>
+          <w:rFonts w:cs="Arial"/>
+        </w:rPr>
+        <w:t>is</w:t>
+      </w:r>
+      <w:proofErr w:type="spellEnd"/>
+      <w:r>
+        <w:rPr>
+          <w:rFonts w:cs="Arial"/>
+        </w:rPr>
+        <w:t xml:space="preserve"> a </w:t>
+      </w:r>
+      <w:proofErr w:type="spellStart"/>
+      <w:r>
+        <w:rPr>
+          <w:rFonts w:cs="Arial"/>
+        </w:rPr>
+        <w:t>platform</w:t>
+      </w:r>
+      <w:proofErr w:type="spellEnd"/>
+      <w:r>
+        <w:rPr>
+          <w:rFonts w:cs="Arial"/>
+        </w:rPr>
+        <w:t xml:space="preserve"> for </w:t>
+      </w:r>
+      <w:proofErr w:type="spellStart"/>
+      <w:r>
+        <w:rPr>
+          <w:rFonts w:cs="Arial"/>
+        </w:rPr>
+        <w:t>product</w:t>
+      </w:r>
+      <w:proofErr w:type="spellEnd"/>
+      <w:r>
+        <w:rPr>
+          <w:rFonts w:cs="Arial"/>
+        </w:rPr>
+        <w:t xml:space="preserve"> </w:t>
+      </w:r>
+      <w:proofErr w:type="spellStart"/>
+      <w:r>
+        <w:rPr>
+          <w:rFonts w:cs="Arial"/>
+        </w:rPr>
+        <w:t>demonstration</w:t>
+      </w:r>
+      <w:proofErr w:type="spellEnd"/>
+      <w:r>
+        <w:rPr>
+          <w:rFonts w:cs="Arial"/>
+        </w:rPr>
+        <w:t xml:space="preserve">, </w:t>
+      </w:r>
+      <w:proofErr w:type="spellStart"/>
+      <w:r>
+        <w:rPr>
+          <w:rFonts w:cs="Arial"/>
+        </w:rPr>
+        <w:t>sale</w:t>
+      </w:r>
+      <w:proofErr w:type="spellEnd"/>
+      <w:r>
+        <w:rPr>
+          <w:rFonts w:cs="Arial"/>
+        </w:rPr>
+        <w:t xml:space="preserve"> </w:t>
+      </w:r>
+      <w:proofErr w:type="spellStart"/>
+      <w:r>
+        <w:rPr>
+          <w:rFonts w:cs="Arial"/>
+        </w:rPr>
+        <w:t>and</w:t>
+      </w:r>
+      <w:proofErr w:type="spellEnd"/>
+      <w:r>
+        <w:rPr>
+          <w:rFonts w:cs="Arial"/>
+        </w:rPr>
+        <w:t xml:space="preserve"> delivery. The </w:t>
+      </w:r>
+      <w:proofErr w:type="spellStart"/>
+      <w:r>
+        <w:rPr>
+          <w:rFonts w:cs="Arial"/>
+        </w:rPr>
+        <w:t>work</w:t>
+      </w:r>
+      <w:proofErr w:type="spellEnd"/>
+      <w:r>
+        <w:rPr>
+          <w:rFonts w:cs="Arial"/>
+        </w:rPr>
+        <w:t xml:space="preserve"> </w:t>
+      </w:r>
+      <w:proofErr w:type="spellStart"/>
+      <w:r>
+        <w:rPr>
+          <w:rFonts w:cs="Arial"/>
+        </w:rPr>
+        <w:t>consists</w:t>
+      </w:r>
+      <w:proofErr w:type="spellEnd"/>
+      <w:r>
+        <w:rPr>
+          <w:rFonts w:cs="Arial"/>
+        </w:rPr>
+        <w:t xml:space="preserve"> </w:t>
+      </w:r>
+      <w:proofErr w:type="spellStart"/>
+      <w:r>
+        <w:rPr>
+          <w:rFonts w:cs="Arial"/>
+        </w:rPr>
+        <w:t>of</w:t>
+      </w:r>
+      <w:proofErr w:type="spellEnd"/>
+      <w:r>
+        <w:rPr>
+          <w:rFonts w:cs="Arial"/>
+        </w:rPr>
+        <w:t xml:space="preserve"> </w:t>
+      </w:r>
+      <w:proofErr w:type="spellStart"/>
+      <w:r>
+        <w:rPr>
+          <w:rFonts w:cs="Arial"/>
+        </w:rPr>
+        <w:t>showing</w:t>
+      </w:r>
+      <w:proofErr w:type="spellEnd"/>
+      <w:r>
+        <w:rPr>
+          <w:rFonts w:cs="Arial"/>
+        </w:rPr>
+        <w:t xml:space="preserve"> </w:t>
+      </w:r>
+      <w:proofErr w:type="spellStart"/>
+      <w:r>
+        <w:rPr>
+          <w:rFonts w:cs="Arial"/>
+        </w:rPr>
+        <w:t>the</w:t>
+      </w:r>
+      <w:proofErr w:type="spellEnd"/>
+      <w:r>
+        <w:rPr>
+          <w:rFonts w:cs="Arial"/>
+        </w:rPr>
+        <w:t xml:space="preserve"> </w:t>
+      </w:r>
+      <w:proofErr w:type="spellStart"/>
+      <w:r>
+        <w:rPr>
+          <w:rFonts w:cs="Arial"/>
+        </w:rPr>
+        <w:t>steps</w:t>
+      </w:r>
+      <w:proofErr w:type="spellEnd"/>
+      <w:r>
+        <w:rPr>
+          <w:rFonts w:cs="Arial"/>
+        </w:rPr>
+        <w:t xml:space="preserve"> for </w:t>
+      </w:r>
+      <w:proofErr w:type="spellStart"/>
+      <w:r>
+        <w:rPr>
+          <w:rFonts w:cs="Arial"/>
+        </w:rPr>
+        <w:t>the</w:t>
+      </w:r>
+      <w:proofErr w:type="spellEnd"/>
+      <w:r>
+        <w:rPr>
+          <w:rFonts w:cs="Arial"/>
+        </w:rPr>
+        <w:t xml:space="preserve"> </w:t>
+      </w:r>
+      <w:proofErr w:type="spellStart"/>
+      <w:r>
+        <w:rPr>
+          <w:rFonts w:cs="Arial"/>
+        </w:rPr>
+        <w:t>construction</w:t>
+      </w:r>
+      <w:proofErr w:type="spellEnd"/>
+      <w:r>
+        <w:rPr>
+          <w:rFonts w:cs="Arial"/>
+        </w:rPr>
+        <w:t xml:space="preserve"> </w:t>
+      </w:r>
+      <w:proofErr w:type="spellStart"/>
+      <w:r>
+        <w:rPr>
+          <w:rFonts w:cs="Arial"/>
+        </w:rPr>
+        <w:t>of</w:t>
+      </w:r>
+      <w:proofErr w:type="spellEnd"/>
+      <w:r>
+        <w:rPr>
+          <w:rFonts w:cs="Arial"/>
+        </w:rPr>
+        <w:t xml:space="preserve"> </w:t>
+      </w:r>
+      <w:proofErr w:type="spellStart"/>
+      <w:r>
+        <w:rPr>
+          <w:rFonts w:cs="Arial"/>
+        </w:rPr>
+        <w:t>an</w:t>
+      </w:r>
+      <w:proofErr w:type="spellEnd"/>
+      <w:r>
+        <w:rPr>
+          <w:rFonts w:cs="Arial"/>
+        </w:rPr>
+        <w:t xml:space="preserve"> E-commerce </w:t>
+      </w:r>
+      <w:proofErr w:type="spellStart"/>
+      <w:r>
+        <w:rPr>
+          <w:rFonts w:cs="Arial"/>
+        </w:rPr>
+        <w:t>with</w:t>
+      </w:r>
+      <w:proofErr w:type="spellEnd"/>
+      <w:r>
+        <w:rPr>
+          <w:rFonts w:cs="Arial"/>
+        </w:rPr>
+        <w:t xml:space="preserve">: </w:t>
+      </w:r>
+      <w:proofErr w:type="spellStart"/>
+      <w:r>
+        <w:rPr>
+          <w:rFonts w:cs="Arial"/>
+        </w:rPr>
+        <w:t>diagrams</w:t>
+      </w:r>
+      <w:proofErr w:type="spellEnd"/>
+      <w:r>
+        <w:rPr>
+          <w:rFonts w:cs="Arial"/>
+        </w:rPr>
+        <w:t xml:space="preserve">, </w:t>
+      </w:r>
+      <w:proofErr w:type="spellStart"/>
+      <w:r>
+        <w:rPr>
+          <w:rFonts w:cs="Arial"/>
+        </w:rPr>
+        <w:t>field</w:t>
+      </w:r>
+      <w:proofErr w:type="spellEnd"/>
+      <w:r>
+        <w:rPr>
+          <w:rFonts w:cs="Arial"/>
+        </w:rPr>
+        <w:t xml:space="preserve"> </w:t>
+      </w:r>
+      <w:proofErr w:type="spellStart"/>
+      <w:r>
+        <w:rPr>
+          <w:rFonts w:cs="Arial"/>
+        </w:rPr>
+        <w:t>research</w:t>
+      </w:r>
+      <w:proofErr w:type="spellEnd"/>
+      <w:r>
+        <w:rPr>
+          <w:rFonts w:cs="Arial"/>
+        </w:rPr>
+        <w:t xml:space="preserve">, </w:t>
+      </w:r>
+      <w:proofErr w:type="spellStart"/>
+      <w:r>
+        <w:rPr>
+          <w:rFonts w:cs="Arial"/>
+        </w:rPr>
+        <w:t>research</w:t>
+      </w:r>
+      <w:proofErr w:type="spellEnd"/>
+      <w:r>
+        <w:rPr>
+          <w:rFonts w:cs="Arial"/>
+        </w:rPr>
+        <w:t xml:space="preserve"> </w:t>
+      </w:r>
+      <w:proofErr w:type="spellStart"/>
+      <w:r>
+        <w:rPr>
+          <w:rFonts w:cs="Arial"/>
+        </w:rPr>
+        <w:t>about</w:t>
+      </w:r>
+      <w:proofErr w:type="spellEnd"/>
+      <w:r>
+        <w:rPr>
+          <w:rFonts w:cs="Arial"/>
+        </w:rPr>
+        <w:t xml:space="preserve"> </w:t>
+      </w:r>
+      <w:proofErr w:type="spellStart"/>
+      <w:r>
+        <w:rPr>
+          <w:rFonts w:cs="Arial"/>
+        </w:rPr>
+        <w:t>what</w:t>
+      </w:r>
+      <w:proofErr w:type="spellEnd"/>
+      <w:r>
+        <w:rPr>
+          <w:rFonts w:cs="Arial"/>
+        </w:rPr>
+        <w:t xml:space="preserve"> </w:t>
+      </w:r>
+      <w:proofErr w:type="spellStart"/>
+      <w:r>
+        <w:rPr>
+          <w:rFonts w:cs="Arial"/>
+        </w:rPr>
+        <w:t>will</w:t>
+      </w:r>
+      <w:proofErr w:type="spellEnd"/>
+      <w:r>
+        <w:rPr>
+          <w:rFonts w:cs="Arial"/>
+        </w:rPr>
+        <w:t xml:space="preserve"> </w:t>
+      </w:r>
+      <w:proofErr w:type="spellStart"/>
+      <w:r>
+        <w:rPr>
+          <w:rFonts w:cs="Arial"/>
+        </w:rPr>
+        <w:t>be</w:t>
+      </w:r>
+      <w:proofErr w:type="spellEnd"/>
+      <w:r>
+        <w:rPr>
+          <w:rFonts w:cs="Arial"/>
+        </w:rPr>
+        <w:t xml:space="preserve"> </w:t>
+      </w:r>
+      <w:proofErr w:type="spellStart"/>
+      <w:r>
+        <w:rPr>
+          <w:rFonts w:cs="Arial"/>
+        </w:rPr>
+        <w:t>developed</w:t>
+      </w:r>
+      <w:proofErr w:type="spellEnd"/>
+      <w:r>
+        <w:rPr>
+          <w:rFonts w:cs="Arial"/>
+        </w:rPr>
+        <w:t xml:space="preserve"> </w:t>
+      </w:r>
+      <w:proofErr w:type="spellStart"/>
+      <w:r>
+        <w:rPr>
+          <w:rFonts w:cs="Arial"/>
+        </w:rPr>
+        <w:t>and</w:t>
+      </w:r>
+      <w:proofErr w:type="spellEnd"/>
+      <w:r>
+        <w:rPr>
+          <w:rFonts w:cs="Arial"/>
+        </w:rPr>
+        <w:t xml:space="preserve"> </w:t>
+      </w:r>
+      <w:proofErr w:type="spellStart"/>
+      <w:r>
+        <w:rPr>
+          <w:rFonts w:cs="Arial"/>
+        </w:rPr>
+        <w:t>all</w:t>
+      </w:r>
+      <w:proofErr w:type="spellEnd"/>
+      <w:r>
+        <w:rPr>
+          <w:rFonts w:cs="Arial"/>
+        </w:rPr>
+        <w:t xml:space="preserve"> </w:t>
+      </w:r>
+      <w:proofErr w:type="spellStart"/>
+      <w:r>
+        <w:rPr>
+          <w:rFonts w:cs="Arial"/>
+        </w:rPr>
+        <w:t>the</w:t>
+      </w:r>
+      <w:proofErr w:type="spellEnd"/>
+      <w:r>
+        <w:rPr>
+          <w:rFonts w:cs="Arial"/>
+        </w:rPr>
+        <w:t xml:space="preserve"> </w:t>
+      </w:r>
+      <w:proofErr w:type="spellStart"/>
+      <w:r>
+        <w:rPr>
+          <w:rFonts w:cs="Arial"/>
+        </w:rPr>
+        <w:t>stages</w:t>
+      </w:r>
+      <w:proofErr w:type="spellEnd"/>
+      <w:r>
+        <w:rPr>
+          <w:rFonts w:cs="Arial"/>
+        </w:rPr>
+        <w:t xml:space="preserve"> </w:t>
+      </w:r>
+      <w:proofErr w:type="spellStart"/>
+      <w:r>
+        <w:rPr>
+          <w:rFonts w:cs="Arial"/>
+        </w:rPr>
+        <w:t>of</w:t>
+      </w:r>
+      <w:proofErr w:type="spellEnd"/>
+      <w:r>
+        <w:rPr>
+          <w:rFonts w:cs="Arial"/>
+        </w:rPr>
+        <w:t xml:space="preserve"> software </w:t>
+      </w:r>
+      <w:proofErr w:type="spellStart"/>
+      <w:r>
+        <w:rPr>
+          <w:rFonts w:cs="Arial"/>
+        </w:rPr>
+        <w:t>development</w:t>
+      </w:r>
+      <w:proofErr w:type="spellEnd"/>
+      <w:r>
+        <w:rPr>
+          <w:rFonts w:cs="Arial"/>
+        </w:rPr>
+        <w:t xml:space="preserve"> </w:t>
+      </w:r>
+      <w:proofErr w:type="spellStart"/>
+      <w:r>
+        <w:rPr>
+          <w:rFonts w:cs="Arial"/>
+        </w:rPr>
+        <w:t>until</w:t>
+      </w:r>
+      <w:proofErr w:type="spellEnd"/>
+      <w:r>
+        <w:rPr>
+          <w:rFonts w:cs="Arial"/>
+        </w:rPr>
+        <w:t xml:space="preserve"> </w:t>
+      </w:r>
+      <w:proofErr w:type="spellStart"/>
+      <w:r>
+        <w:rPr>
+          <w:rFonts w:cs="Arial"/>
+        </w:rPr>
+        <w:t>the</w:t>
+      </w:r>
+      <w:proofErr w:type="spellEnd"/>
+      <w:r>
+        <w:rPr>
+          <w:rFonts w:cs="Arial"/>
+        </w:rPr>
+        <w:t xml:space="preserve"> </w:t>
+      </w:r>
+      <w:proofErr w:type="spellStart"/>
+      <w:r>
+        <w:rPr>
+          <w:rFonts w:cs="Arial"/>
+        </w:rPr>
+        <w:t>conclusion</w:t>
+      </w:r>
+      <w:proofErr w:type="spellEnd"/>
+      <w:r>
+        <w:rPr>
+          <w:rFonts w:cs="Arial"/>
+        </w:rPr>
+        <w:t xml:space="preserve"> </w:t>
+      </w:r>
+      <w:proofErr w:type="spellStart"/>
+      <w:r>
+        <w:rPr>
+          <w:rFonts w:cs="Arial"/>
+        </w:rPr>
+        <w:t>of</w:t>
+      </w:r>
+      <w:proofErr w:type="spellEnd"/>
+      <w:r>
+        <w:rPr>
+          <w:rFonts w:cs="Arial"/>
+        </w:rPr>
+        <w:t xml:space="preserve"> </w:t>
+      </w:r>
+      <w:proofErr w:type="spellStart"/>
+      <w:r>
+        <w:rPr>
+          <w:rFonts w:cs="Arial"/>
+        </w:rPr>
+        <w:t>this</w:t>
+      </w:r>
+      <w:proofErr w:type="spellEnd"/>
+      <w:r>
+        <w:rPr>
+          <w:rFonts w:cs="Arial"/>
+        </w:rPr>
+        <w:t xml:space="preserve"> </w:t>
+      </w:r>
+      <w:proofErr w:type="spellStart"/>
+      <w:r>
+        <w:rPr>
+          <w:rFonts w:cs="Arial"/>
+        </w:rPr>
+        <w:t>work</w:t>
+      </w:r>
+      <w:proofErr w:type="spellEnd"/>
+      <w:r>
+        <w:rPr>
+          <w:rFonts w:cs="Arial"/>
+        </w:rPr>
+        <w:t xml:space="preserve">. </w:t>
+      </w:r>
+      <w:proofErr w:type="spellStart"/>
+      <w:r>
+        <w:rPr>
+          <w:rFonts w:cs="Arial"/>
+        </w:rPr>
+        <w:t>the</w:t>
+      </w:r>
+      <w:proofErr w:type="spellEnd"/>
+      <w:r>
+        <w:rPr>
+          <w:rFonts w:cs="Arial"/>
+        </w:rPr>
+        <w:t xml:space="preserve"> </w:t>
+      </w:r>
+      <w:proofErr w:type="spellStart"/>
+      <w:r>
+        <w:rPr>
+          <w:rFonts w:cs="Arial"/>
+        </w:rPr>
+        <w:t>launch</w:t>
+      </w:r>
+      <w:proofErr w:type="spellEnd"/>
+      <w:r>
+        <w:rPr>
+          <w:rFonts w:cs="Arial"/>
+        </w:rPr>
+        <w:t xml:space="preserve"> </w:t>
+      </w:r>
+      <w:proofErr w:type="spellStart"/>
+      <w:r>
+        <w:rPr>
+          <w:rFonts w:cs="Arial"/>
+        </w:rPr>
+        <w:t>of</w:t>
+      </w:r>
+      <w:proofErr w:type="spellEnd"/>
+      <w:r>
+        <w:rPr>
+          <w:rFonts w:cs="Arial"/>
+        </w:rPr>
+        <w:t xml:space="preserve"> </w:t>
+      </w:r>
+      <w:proofErr w:type="spellStart"/>
+      <w:r>
+        <w:rPr>
+          <w:rFonts w:cs="Arial"/>
+        </w:rPr>
+        <w:t>an</w:t>
+      </w:r>
+      <w:proofErr w:type="spellEnd"/>
+      <w:r>
+        <w:rPr>
+          <w:rFonts w:cs="Arial"/>
+        </w:rPr>
+        <w:t xml:space="preserve"> </w:t>
+      </w:r>
+      <w:proofErr w:type="spellStart"/>
+      <w:r>
+        <w:rPr>
+          <w:rFonts w:cs="Arial"/>
+        </w:rPr>
+        <w:t>electronic</w:t>
+      </w:r>
+      <w:proofErr w:type="spellEnd"/>
+      <w:r>
+        <w:rPr>
+          <w:rFonts w:cs="Arial"/>
+        </w:rPr>
+        <w:t xml:space="preserve"> </w:t>
+      </w:r>
+      <w:proofErr w:type="spellStart"/>
+      <w:r>
+        <w:rPr>
+          <w:rFonts w:cs="Arial"/>
+        </w:rPr>
+        <w:t>commerce</w:t>
+      </w:r>
+      <w:proofErr w:type="spellEnd"/>
+      <w:r>
+        <w:rPr>
+          <w:rFonts w:cs="Arial"/>
+        </w:rPr>
+        <w:t>.</w:t>
+      </w:r>
     </w:p>
     <w:p>
       <w:pPr>
@@ -3689,6 +4809,17 @@
         <w:jc w:val="both"/>
         <w:rPr>
           <w:rFonts w:cs="Arial"/>
+          <w:b/>
+        </w:rPr>
+      </w:pPr>
+    </w:p>
+    <w:p>
+      <w:pPr>
+        <w:pStyle w:val="Palavras-chave"/>
+        <w:spacing w:after="0"/>
+        <w:jc w:val="both"/>
+        <w:rPr>
+          <w:rFonts w:cs="Arial"/>
         </w:rPr>
       </w:pPr>
       <w:r>
@@ -3704,14 +4835,14 @@
           <w:rFonts w:cs="Arial"/>
           <w:lang w:val="en-US"/>
         </w:rPr>
-        <w:t xml:space="preserve">: Keyword. Keyword. Keyword. </w:t>
+        <w:t xml:space="preserve">: </w:t>
       </w:r>
       <w:r>
         <w:rPr>
           <w:rFonts w:cs="Arial"/>
           <w:lang w:val="en-US"/>
         </w:rPr>
-        <w:t>Keyword</w:t>
+        <w:t>E-commerce</w:t>
       </w:r>
       <w:r>
         <w:rPr>
@@ -3723,8 +4854,51 @@
       <w:r>
         <w:rPr>
           <w:rFonts w:cs="Arial"/>
-        </w:rPr>
-        <w:t>Keyword.</w:t>
+          <w:lang w:val="en-US"/>
+        </w:rPr>
+        <w:t>Software</w:t>
+      </w:r>
+      <w:r>
+        <w:rPr>
+          <w:rFonts w:cs="Arial"/>
+          <w:lang w:val="en-US"/>
+        </w:rPr>
+        <w:t xml:space="preserve">. </w:t>
+      </w:r>
+      <w:r>
+        <w:rPr>
+          <w:rFonts w:cs="Arial"/>
+          <w:lang w:val="en-US"/>
+        </w:rPr>
+        <w:t>E</w:t>
+      </w:r>
+      <w:r>
+        <w:rPr>
+          <w:rFonts w:cs="Arial"/>
+          <w:lang w:val="en-US"/>
+        </w:rPr>
+        <w:t>conomy</w:t>
+      </w:r>
+      <w:r>
+        <w:rPr>
+          <w:rFonts w:cs="Arial"/>
+          <w:lang w:val="en-US"/>
+        </w:rPr>
+        <w:t xml:space="preserve">. </w:t>
+      </w:r>
+      <w:r>
+        <w:rPr>
+          <w:rFonts w:cs="Arial"/>
+          <w:lang w:val="en-US"/>
+        </w:rPr>
+        <w:t>Entrepreneurship</w:t>
+      </w:r>
+      <w:r>
+        <w:rPr>
+          <w:rFonts w:cs="Arial"/>
+          <w:lang w:val="en-US"/>
+        </w:rPr>
+        <w:t>.</w:t>
       </w:r>
     </w:p>
     <w:p>
@@ -4340,7 +5514,21 @@
               <w:rPr>
                 <w:rFonts w:cs="Arial"/>
               </w:rPr>
-              <w:t xml:space="preserve">nstituições de educação superior(ies) por organização acadêmica - </w:t>
+              <w:t>nstituições de educação superior(</w:t>
+            </w:r>
+            <w:proofErr w:type="spellStart"/>
+            <w:r>
+              <w:rPr>
+                <w:rFonts w:cs="Arial"/>
+              </w:rPr>
+              <w:t>ies</w:t>
+            </w:r>
+            <w:proofErr w:type="spellEnd"/>
+            <w:r>
+              <w:rPr>
+                <w:rFonts w:cs="Arial"/>
+              </w:rPr>
+              <w:t xml:space="preserve">) por organização acadêmica - </w:t>
             </w:r>
             <w:r>
               <w:rPr>
@@ -4788,27 +5976,6 @@
         </w:rPr>
         <w:lastRenderedPageBreak/>
         <w:t>LISTA DE ABREVIATURAS</w:t>
-      </w:r>
-    </w:p>
-    <w:p>
-      <w:pPr>
-        <w:spacing w:after="0" w:line="240" w:lineRule="auto"/>
-        <w:jc w:val="center"/>
-        <w:rPr>
-          <w:rFonts w:ascii="Arial" w:hAnsi="Arial" w:cs="Arial"/>
-          <w:color w:val="FF0000"/>
-          <w:sz w:val="24"/>
-          <w:szCs w:val="24"/>
-        </w:rPr>
-      </w:pPr>
-      <w:r>
-        <w:rPr>
-          <w:rFonts w:ascii="Arial" w:hAnsi="Arial" w:cs="Arial"/>
-          <w:color w:val="FF0000"/>
-          <w:sz w:val="24"/>
-          <w:szCs w:val="24"/>
-        </w:rPr>
-        <w:t>Elemento opcional</w:t>
       </w:r>
     </w:p>
     <w:p>
@@ -4851,14 +6018,15 @@
               <w:rPr>
                 <w:rFonts w:cs="Arial"/>
               </w:rPr>
-              <w:t>acep.</w:t>
-            </w:r>
-          </w:p>
-        </w:tc>
-        <w:tc>
-          <w:tcPr>
-            <w:tcW w:w="7513" w:type="dxa"/>
-          </w:tcPr>
+              <w:t>CE</w:t>
+            </w:r>
+            <w:r>
+              <w:rPr>
+                <w:rFonts w:cs="Arial"/>
+              </w:rPr>
+              <w:t>.</w:t>
+            </w:r>
+          </w:p>
           <w:p>
             <w:pPr>
               <w:pStyle w:val="Palavras-chave"/>
@@ -4867,12 +6035,35 @@
                 <w:rFonts w:cs="Arial"/>
               </w:rPr>
             </w:pPr>
-            <w:r>
+          </w:p>
+        </w:tc>
+        <w:tc>
+          <w:tcPr>
+            <w:tcW w:w="7513" w:type="dxa"/>
+          </w:tcPr>
+          <w:p>
+            <w:pPr>
+              <w:pStyle w:val="Palavras-chave"/>
+              <w:spacing w:after="0"/>
               <w:rPr>
                 <w:rFonts w:cs="Arial"/>
               </w:rPr>
-              <w:t>Acepção</w:t>
-            </w:r>
+            </w:pPr>
+            <w:r>
+              <w:rPr>
+                <w:rFonts w:cs="Arial"/>
+              </w:rPr>
+              <w:t>Comercio eletrônico.</w:t>
+            </w:r>
+          </w:p>
+          <w:p>
+            <w:pPr>
+              <w:pStyle w:val="Palavras-chave"/>
+              <w:spacing w:after="0"/>
+              <w:rPr>
+                <w:rFonts w:cs="Arial"/>
+              </w:rPr>
+            </w:pPr>
           </w:p>
         </w:tc>
       </w:tr>
@@ -4892,12 +6083,6 @@
                 <w:rFonts w:cs="Arial"/>
               </w:rPr>
             </w:pPr>
-            <w:r>
-              <w:rPr>
-                <w:rFonts w:cs="Arial"/>
-              </w:rPr>
-              <w:t>Biol.</w:t>
-            </w:r>
           </w:p>
         </w:tc>
         <w:tc>
@@ -4912,12 +6097,6 @@
                 <w:rFonts w:cs="Arial"/>
               </w:rPr>
             </w:pPr>
-            <w:r>
-              <w:rPr>
-                <w:rFonts w:cs="Arial"/>
-              </w:rPr>
-              <w:t>Biologia</w:t>
-            </w:r>
           </w:p>
         </w:tc>
       </w:tr>
@@ -4937,12 +6116,6 @@
                 <w:rFonts w:cs="Arial"/>
               </w:rPr>
             </w:pPr>
-            <w:r>
-              <w:rPr>
-                <w:rFonts w:cs="Arial"/>
-              </w:rPr>
-              <w:t>flex.</w:t>
-            </w:r>
           </w:p>
         </w:tc>
         <w:tc>
@@ -4957,12 +6130,6 @@
                 <w:rFonts w:cs="Arial"/>
               </w:rPr>
             </w:pPr>
-            <w:r>
-              <w:rPr>
-                <w:rFonts w:cs="Arial"/>
-              </w:rPr>
-              <w:t>Flexão</w:t>
-            </w:r>
           </w:p>
         </w:tc>
       </w:tr>
@@ -5296,72 +6463,6 @@
           </w:p>
         </w:tc>
       </w:tr>
-      <w:tr>
-        <w:trPr>
-          <w:trHeight w:val="397"/>
-        </w:trPr>
-        <w:tc>
-          <w:tcPr>
-            <w:tcW w:w="1526" w:type="dxa"/>
-          </w:tcPr>
-          <w:p>
-            <w:pPr>
-              <w:pStyle w:val="Palavras-chave"/>
-              <w:spacing w:after="0"/>
-              <w:rPr>
-                <w:rFonts w:cs="Arial"/>
-              </w:rPr>
-            </w:pPr>
-          </w:p>
-        </w:tc>
-        <w:tc>
-          <w:tcPr>
-            <w:tcW w:w="7513" w:type="dxa"/>
-          </w:tcPr>
-          <w:p>
-            <w:pPr>
-              <w:pStyle w:val="Palavras-chave"/>
-              <w:spacing w:after="0"/>
-              <w:rPr>
-                <w:rFonts w:cs="Arial"/>
-              </w:rPr>
-            </w:pPr>
-          </w:p>
-        </w:tc>
-      </w:tr>
-      <w:tr>
-        <w:trPr>
-          <w:trHeight w:val="397"/>
-        </w:trPr>
-        <w:tc>
-          <w:tcPr>
-            <w:tcW w:w="1526" w:type="dxa"/>
-          </w:tcPr>
-          <w:p>
-            <w:pPr>
-              <w:pStyle w:val="Palavras-chave"/>
-              <w:spacing w:after="0"/>
-              <w:rPr>
-                <w:rFonts w:cs="Arial"/>
-              </w:rPr>
-            </w:pPr>
-          </w:p>
-        </w:tc>
-        <w:tc>
-          <w:tcPr>
-            <w:tcW w:w="7513" w:type="dxa"/>
-          </w:tcPr>
-          <w:p>
-            <w:pPr>
-              <w:pStyle w:val="Palavras-chave"/>
-              <w:spacing w:after="0"/>
-              <w:rPr>
-                <w:rFonts w:cs="Arial"/>
-              </w:rPr>
-            </w:pPr>
-          </w:p>
-        </w:tc>
-      </w:tr>
     </w:tbl>
     <w:p>
       <w:pPr>
@@ -5408,27 +6509,6 @@
         </w:rPr>
         <w:lastRenderedPageBreak/>
         <w:t>LISTA DE SIGLAS</w:t>
-      </w:r>
-    </w:p>
-    <w:p>
-      <w:pPr>
-        <w:spacing w:after="0" w:line="240" w:lineRule="auto"/>
-        <w:jc w:val="center"/>
-        <w:rPr>
-          <w:rFonts w:ascii="Arial" w:hAnsi="Arial" w:cs="Arial"/>
-          <w:color w:val="FF0000"/>
-          <w:sz w:val="24"/>
-          <w:szCs w:val="24"/>
-        </w:rPr>
-      </w:pPr>
-      <w:r>
-        <w:rPr>
-          <w:rFonts w:ascii="Arial" w:hAnsi="Arial" w:cs="Arial"/>
-          <w:color w:val="FF0000"/>
-          <w:sz w:val="24"/>
-          <w:szCs w:val="24"/>
-        </w:rPr>
-        <w:t>Elemento opcional</w:t>
       </w:r>
     </w:p>
     <w:p>
@@ -5471,7 +6551,7 @@
               <w:rPr>
                 <w:rFonts w:cs="Arial"/>
               </w:rPr>
-              <w:t>ABIPTI</w:t>
+              <w:t>B2C</w:t>
             </w:r>
           </w:p>
         </w:tc>
@@ -5491,7 +6571,41 @@
               <w:rPr>
                 <w:rFonts w:cs="Arial"/>
               </w:rPr>
-              <w:t>Associação Brasileira das Instituições de Pesquisa Tecnológica</w:t>
+              <w:t xml:space="preserve">Business </w:t>
+            </w:r>
+            <w:proofErr w:type="spellStart"/>
+            <w:r>
+              <w:rPr>
+                <w:rFonts w:cs="Arial"/>
+              </w:rPr>
+              <w:t>to</w:t>
+            </w:r>
+            <w:proofErr w:type="spellEnd"/>
+            <w:r>
+              <w:rPr>
+                <w:rFonts w:cs="Arial"/>
+              </w:rPr>
+              <w:t xml:space="preserve"> </w:t>
+            </w:r>
+            <w:proofErr w:type="spellStart"/>
+            <w:r>
+              <w:rPr>
+                <w:rFonts w:cs="Arial"/>
+              </w:rPr>
+              <w:t>Consumer</w:t>
+            </w:r>
+            <w:proofErr w:type="spellEnd"/>
+            <w:r>
+              <w:rPr>
+                <w:rFonts w:cs="Arial"/>
+              </w:rPr>
+              <w:t xml:space="preserve"> ou Empresa para consumidor</w:t>
+            </w:r>
+            <w:r>
+              <w:rPr>
+                <w:rFonts w:cs="Arial"/>
+              </w:rPr>
+              <w:t>.</w:t>
             </w:r>
           </w:p>
         </w:tc>
@@ -5516,7 +6630,7 @@
               <w:rPr>
                 <w:rFonts w:cs="Arial"/>
               </w:rPr>
-              <w:t>ANPEI</w:t>
+              <w:t>B2B</w:t>
             </w:r>
           </w:p>
         </w:tc>
@@ -5536,7 +6650,39 @@
               <w:rPr>
                 <w:rFonts w:cs="Arial"/>
               </w:rPr>
-              <w:t>Associação Nacional de Pesquisa, Desenvolvimento e Engenharia das Empresas Inovadoras</w:t>
+              <w:t xml:space="preserve">Business </w:t>
+            </w:r>
+            <w:proofErr w:type="spellStart"/>
+            <w:r>
+              <w:rPr>
+                <w:rFonts w:cs="Arial"/>
+              </w:rPr>
+              <w:t>to</w:t>
+            </w:r>
+            <w:proofErr w:type="spellEnd"/>
+            <w:r>
+              <w:rPr>
+                <w:rFonts w:cs="Arial"/>
+              </w:rPr>
+              <w:t xml:space="preserve"> business</w:t>
+            </w:r>
+            <w:r>
+              <w:rPr>
+                <w:rFonts w:cs="Arial"/>
+              </w:rPr>
+              <w:t xml:space="preserve"> </w:t>
+            </w:r>
+            <w:r>
+              <w:rPr>
+                <w:rFonts w:cs="Arial"/>
+              </w:rPr>
+              <w:t>ou Empresa para empresa</w:t>
+            </w:r>
+            <w:r>
+              <w:rPr>
+                <w:rFonts w:cs="Arial"/>
+              </w:rPr>
+              <w:t>.</w:t>
             </w:r>
           </w:p>
         </w:tc>
@@ -5557,12 +6703,6 @@
                 <w:rFonts w:cs="Arial"/>
               </w:rPr>
             </w:pPr>
-            <w:r>
-              <w:rPr>
-                <w:rFonts w:cs="Arial"/>
-              </w:rPr>
-              <w:t>SGBD</w:t>
-            </w:r>
           </w:p>
         </w:tc>
         <w:tc>
@@ -5577,12 +6717,6 @@
                 <w:rFonts w:cs="Arial"/>
               </w:rPr>
             </w:pPr>
-            <w:r>
-              <w:rPr>
-                <w:rFonts w:cs="Arial"/>
-              </w:rPr>
-              <w:t>Sistema gerenciador de banco de dados.</w:t>
-            </w:r>
           </w:p>
         </w:tc>
       </w:tr>
@@ -6048,39 +7182,6 @@
           </w:p>
         </w:tc>
       </w:tr>
-      <w:tr>
-        <w:trPr>
-          <w:trHeight w:val="397"/>
-        </w:trPr>
-        <w:tc>
-          <w:tcPr>
-            <w:tcW w:w="1101" w:type="dxa"/>
-          </w:tcPr>
-          <w:p>
-            <w:pPr>
-              <w:pStyle w:val="Palavras-chave"/>
-              <w:spacing w:after="0"/>
-              <w:rPr>
-                <w:rFonts w:cs="Arial"/>
-              </w:rPr>
-            </w:pPr>
-          </w:p>
-        </w:tc>
-        <w:tc>
-          <w:tcPr>
-            <w:tcW w:w="7938" w:type="dxa"/>
-          </w:tcPr>
-          <w:p>
-            <w:pPr>
-              <w:pStyle w:val="Palavras-chave"/>
-              <w:spacing w:after="0"/>
-              <w:rPr>
-                <w:rFonts w:cs="Arial"/>
-              </w:rPr>
-            </w:pPr>
-          </w:p>
-        </w:tc>
-      </w:tr>
     </w:tbl>
     <w:p>
       <w:pPr>
@@ -6132,52 +7233,6 @@
     <w:p>
       <w:pPr>
         <w:spacing w:after="0" w:line="240" w:lineRule="auto"/>
-        <w:jc w:val="center"/>
-        <w:rPr>
-          <w:rFonts w:ascii="Arial" w:hAnsi="Arial" w:cs="Arial"/>
-          <w:color w:val="FF0000"/>
-          <w:sz w:val="24"/>
-          <w:szCs w:val="24"/>
-        </w:rPr>
-      </w:pPr>
-      <w:r>
-        <w:rPr>
-          <w:rFonts w:ascii="Arial" w:hAnsi="Arial" w:cs="Arial"/>
-          <w:color w:val="FF0000"/>
-          <w:sz w:val="24"/>
-          <w:szCs w:val="24"/>
-        </w:rPr>
-        <w:t>Elemento obrigatório</w:t>
-      </w:r>
-    </w:p>
-    <w:p>
-      <w:pPr>
-        <w:spacing w:after="0" w:line="240" w:lineRule="auto"/>
-        <w:jc w:val="center"/>
-        <w:rPr>
-          <w:rFonts w:ascii="Arial" w:hAnsi="Arial" w:cs="Arial"/>
-          <w:color w:val="FF0000"/>
-          <w:sz w:val="24"/>
-          <w:szCs w:val="24"/>
-        </w:rPr>
-      </w:pPr>
-    </w:p>
-    <w:p>
-      <w:pPr>
-        <w:spacing w:after="0" w:line="240" w:lineRule="auto"/>
-        <w:jc w:val="center"/>
-        <w:rPr>
-          <w:rFonts w:ascii="Arial" w:hAnsi="Arial" w:cs="Arial"/>
-          <w:color w:val="FF0000"/>
-          <w:sz w:val="24"/>
-          <w:szCs w:val="24"/>
-        </w:rPr>
-      </w:pPr>
-    </w:p>
-    <w:p>
-      <w:pPr>
-        <w:spacing w:after="0" w:line="240" w:lineRule="auto"/>
-        <w:jc w:val="center"/>
         <w:rPr>
           <w:rFonts w:ascii="Arial" w:hAnsi="Arial" w:cs="Arial"/>
           <w:color w:val="FF0000"/>
@@ -7207,7 +8262,7 @@
           <w:lang w:val="pt-BR"/>
         </w:rPr>
       </w:pPr>
-      <w:bookmarkStart w:id="1" w:name="_Toc526937075"/>
+      <w:bookmarkStart w:id="0" w:name="_Toc526937075"/>
       <w:r>
         <w:rPr>
           <w:rFonts w:ascii="Times" w:hAnsi="Times"/>
@@ -7216,14 +8271,77 @@
         <w:lastRenderedPageBreak/>
         <w:t>INTRODUÇÃO</w:t>
       </w:r>
-      <w:bookmarkEnd w:id="1"/>
+      <w:bookmarkEnd w:id="0"/>
     </w:p>
     <w:p>
       <w:pPr>
         <w:pStyle w:val="Corpo"/>
       </w:pPr>
       <w:r>
-        <w:t xml:space="preserve">Faça aqui, uma introdução geral da área do conhecimento à qual o tema escolhido está ligado. </w:t>
+        <w:t xml:space="preserve">O </w:t>
+      </w:r>
+      <w:r>
+        <w:t>e</w:t>
+      </w:r>
+      <w:r>
+        <w:t xml:space="preserve">-commerce, ou comercio eletrônico </w:t>
+      </w:r>
+      <w:r>
+        <w:t>assim como os demais sistemas de software dos dias de hoje, veio para facilitar ainda mais a forma de comprar ou consumir produtos, por exemplo: imagine você na</w:t>
+      </w:r>
+      <w:r>
+        <w:t xml:space="preserve"> sua</w:t>
+      </w:r>
+      <w:r>
+        <w:t xml:space="preserve"> sala de estar</w:t>
+      </w:r>
+      <w:r>
+        <w:t>,</w:t>
+      </w:r>
+      <w:r>
+        <w:t xml:space="preserve"> vendo os itens disponíveis</w:t>
+      </w:r>
+      <w:r>
+        <w:t>,</w:t>
+      </w:r>
+      <w:r>
+        <w:t xml:space="preserve"> modelos, tamanhos e cores,</w:t>
+      </w:r>
+      <w:r>
+        <w:t xml:space="preserve"> usando seu smartphone, computador, Tv ou relógio,</w:t>
+      </w:r>
+      <w:r>
+        <w:t xml:space="preserve"> sem sair do lugar e além disso, poder comprar da sua sala ou de qualquer lugar, usando um cartão</w:t>
+      </w:r>
+      <w:r>
+        <w:t xml:space="preserve"> de credito</w:t>
+      </w:r>
+      <w:r>
+        <w:t xml:space="preserve"> ou por boleto, sem necessidade de ir </w:t>
+      </w:r>
+      <w:r>
+        <w:t>à</w:t>
+      </w:r>
+      <w:r>
+        <w:t xml:space="preserve"> loja</w:t>
+      </w:r>
+      <w:r>
+        <w:t>,</w:t>
+      </w:r>
+      <w:r>
+        <w:t xml:space="preserve"> isso é o </w:t>
+      </w:r>
+      <w:r>
+        <w:t>e</w:t>
+      </w:r>
+      <w:r>
+        <w:t>-commerce, ou comercio eletrônico</w:t>
+      </w:r>
+      <w:r>
+        <w:t xml:space="preserve">.  </w:t>
+      </w:r>
+      <w:r>
+        <w:t xml:space="preserve"> </w:t>
       </w:r>
     </w:p>
     <w:p>
@@ -7246,9 +8364,9 @@
           <w:b/>
         </w:rPr>
       </w:pPr>
-      <w:bookmarkStart w:id="2" w:name="_Toc174117261"/>
-      <w:bookmarkStart w:id="3" w:name="_Toc254273956"/>
-      <w:bookmarkStart w:id="4" w:name="_Toc526937076"/>
+      <w:bookmarkStart w:id="1" w:name="_Toc174117261"/>
+      <w:bookmarkStart w:id="2" w:name="_Toc254273956"/>
+      <w:bookmarkStart w:id="3" w:name="_Toc526937076"/>
       <w:r>
         <w:rPr>
           <w:rFonts w:ascii="Times" w:hAnsi="Times"/>
@@ -7256,25 +8374,74 @@
         </w:rPr>
         <w:t>Tema</w:t>
       </w:r>
+      <w:bookmarkEnd w:id="1"/>
       <w:bookmarkEnd w:id="2"/>
       <w:bookmarkEnd w:id="3"/>
-      <w:bookmarkEnd w:id="4"/>
     </w:p>
     <w:p>
       <w:pPr>
         <w:pStyle w:val="Corpo"/>
       </w:pPr>
       <w:r>
-        <w:t xml:space="preserve">A melhor forma de determinar o tema abordado é através de hipóteses. A hipótese consiste em uma afirmativa que você considera verdadeira e que vai provar ou buscar provar ao longo de seu trabalho. Outra forma é </w:t>
-      </w:r>
-      <w:r>
-        <w:rPr>
-          <w:szCs w:val="22"/>
-        </w:rPr>
-        <w:t>delimitando o problema em forma de uma pergunta de partida.</w:t>
-      </w:r>
-      <w:r>
-        <w:t xml:space="preserve"> Apresente uma visão geral do assunto que será abordado no trabalho.</w:t>
+        <w:t>E-commerce</w:t>
+      </w:r>
+      <w:r>
+        <w:t xml:space="preserve"> </w:t>
+      </w:r>
+      <w:r>
+        <w:t>deve ser algo para grandes impressas, deve ser caro, uma pequena empresa como eu poderia ter?</w:t>
+      </w:r>
+    </w:p>
+    <w:p>
+      <w:pPr>
+        <w:pStyle w:val="Corpo"/>
+      </w:pPr>
+      <w:r>
+        <w:t>Essas perguntas e questionamentos ainda são encontradas pelas pequenas empresas, e pode ser respondida de maneira tão fácil, mas que as vezes não são. O sistema desenvolvido nesse trabalho é para um pequeno negócio, e estes questionamentos e perguntas acima foram feitos para mim, quando a pessoa solicitou uma consultoria se deveria ou não fazer e como fazer</w:t>
+      </w:r>
+      <w:r>
+        <w:t xml:space="preserve"> um comercio eletrônico</w:t>
+      </w:r>
+      <w:r>
+        <w:t>.</w:t>
+      </w:r>
+    </w:p>
+    <w:p>
+      <w:pPr>
+        <w:pStyle w:val="Corpo"/>
+      </w:pPr>
+      <w:r>
+        <w:t xml:space="preserve">O sistema </w:t>
+      </w:r>
+      <w:r>
+        <w:t>solicitado e que vais ser desenvolvido</w:t>
+      </w:r>
+      <w:r>
+        <w:t>, tem a função de ajudar a expandir um pequeno negócio em uma área que em termos de sistemas online é pouco desenvolvido a minha cliente solicitou que fosse desenvolvido um sistema de venda</w:t>
+      </w:r>
+      <w:r>
+        <w:t xml:space="preserve">s online, sim um comercio eletrônico ou como vamos chamar </w:t>
+      </w:r>
+      <w:r>
+        <w:t>e</w:t>
+      </w:r>
+      <w:r>
+        <w:t xml:space="preserve">-commerce, para realizar a venda de: Pinturas em tela, artesanatos, caixas decorativas e cursos dos mesmos, que atualmente como foi dito no </w:t>
+      </w:r>
+      <w:r>
+        <w:t>parágrafo</w:t>
+      </w:r>
+      <w:r>
+        <w:t xml:space="preserve"> acima ainda é pouco explorado nesse cenários proposto</w:t>
+      </w:r>
+      <w:r>
+        <w:t xml:space="preserve"> pela cliente</w:t>
+      </w:r>
+      <w:r>
+        <w:t>.</w:t>
+      </w:r>
+      <w:r>
+        <w:t xml:space="preserve"> </w:t>
       </w:r>
     </w:p>
     <w:p>
@@ -7297,9 +8464,9 @@
           <w:b/>
         </w:rPr>
       </w:pPr>
-      <w:bookmarkStart w:id="5" w:name="_Toc174117262"/>
-      <w:bookmarkStart w:id="6" w:name="_Toc254273957"/>
-      <w:bookmarkStart w:id="7" w:name="_Toc526937077"/>
+      <w:bookmarkStart w:id="4" w:name="_Toc174117262"/>
+      <w:bookmarkStart w:id="5" w:name="_Toc254273957"/>
+      <w:bookmarkStart w:id="6" w:name="_Toc526937077"/>
       <w:r>
         <w:rPr>
           <w:rFonts w:ascii="Times" w:hAnsi="Times"/>
@@ -7307,9 +8474,9 @@
         </w:rPr>
         <w:t>Problema</w:t>
       </w:r>
+      <w:bookmarkEnd w:id="4"/>
       <w:bookmarkEnd w:id="5"/>
       <w:bookmarkEnd w:id="6"/>
-      <w:bookmarkEnd w:id="7"/>
     </w:p>
     <w:p>
       <w:pPr>
@@ -7317,16 +8484,7 @@
         <w:ind w:firstLine="709"/>
       </w:pPr>
       <w:r>
-        <w:t xml:space="preserve">Dedique este tópico a esclarecer o que o pretende de fato com o seu esforço de pesquisa. Problema é a </w:t>
-      </w:r>
-      <w:r>
-        <w:rPr>
-          <w:rStyle w:val="nfase"/>
-        </w:rPr>
-        <w:t>questão a ser respondida</w:t>
-      </w:r>
-      <w:r>
-        <w:t xml:space="preserve"> pelo trabalho, que motivou a sua realização. É uma questão que já tomou se formou em sua mente, derivada de teorias da área pesquisada e de sua observação sobre um fenômeno. Normalmente se utilizam os subitens abaixo como meios de se determinar claramente os objetivos, o que também colabora para a delimitação do escopo do trabalho. Está estreitamente ligado ao objetivo geral, que, normalmente, consiste em encontrar a resposta para o problema de pesquisa.</w:t>
+        <w:t>Desenvolver um software para uma pequena empresa realizar suas vendas online, divulgar seu produto, entregar no prazo, ter seu controle de estoque, ter um aumento em seu lucro, expandir seu negócio e alcançar cada vez mais clientes com o seu trabalho.</w:t>
       </w:r>
     </w:p>
     <w:p>
@@ -7335,7 +8493,97 @@
         <w:ind w:firstLine="709"/>
       </w:pPr>
       <w:r>
-        <w:t>O que você viu que é um problema que precisa de solução? É viável? Você consegue fazer? O problema é sempre uma dificuldade, uma lacuna.</w:t>
+        <w:t xml:space="preserve">É o motivo desse trabalho, entregar a uma pequena produtora artística uma forma de responder todas as afirmações citadas acima e isso leva exatamente a definição de </w:t>
+      </w:r>
+      <w:r>
+        <w:t>e</w:t>
+      </w:r>
+      <w:r>
+        <w:t xml:space="preserve">-commerce, </w:t>
+      </w:r>
+      <w:r>
+        <w:lastRenderedPageBreak/>
+        <w:t>um</w:t>
+      </w:r>
+      <w:r>
+        <w:t xml:space="preserve">a plataforma digital onde se expõe os produtos, seja em smartphones, tablets, Tvs ou até mesmo pela sua assistente digital </w:t>
+      </w:r>
+      <w:proofErr w:type="spellStart"/>
+      <w:r>
+        <w:t>Alexa</w:t>
+      </w:r>
+      <w:proofErr w:type="spellEnd"/>
+      <w:r>
+        <w:t xml:space="preserve"> (Assistente da </w:t>
+      </w:r>
+      <w:proofErr w:type="spellStart"/>
+      <w:r>
+        <w:t>Amazon</w:t>
+      </w:r>
+      <w:proofErr w:type="spellEnd"/>
+      <w:r>
+        <w:t xml:space="preserve"> que realiza compras, controle da Tv e muito mais), realiza as transições de pagamento até que a compra seja concluída e a partir desse ponto e encaminhado a mercadoria para a entrega ao comprador, ou em outras palavras </w:t>
+      </w:r>
+      <w:r>
+        <w:t>e</w:t>
+      </w:r>
+      <w:r>
+        <w:t>-commerce</w:t>
+      </w:r>
+      <w:r>
+        <w:t>.</w:t>
+      </w:r>
+    </w:p>
+    <w:p>
+      <w:pPr>
+        <w:pStyle w:val="Corpo"/>
+        <w:ind w:firstLine="709"/>
+      </w:pPr>
+      <w:r>
+        <w:t xml:space="preserve">E esse sistema online </w:t>
+      </w:r>
+      <w:r>
+        <w:t>vai</w:t>
+      </w:r>
+      <w:r>
+        <w:t xml:space="preserve"> se</w:t>
+      </w:r>
+      <w:r>
+        <w:t>r</w:t>
+      </w:r>
+      <w:r>
+        <w:t xml:space="preserve"> desenvolvido do zero, e para isso vamos passar pelas etapas de desenvolvimento de um software, por mais que seja um site compras, e pareça algo fácil exige muita pesquisa, formas de merca</w:t>
+      </w:r>
+      <w:r>
+        <w:t xml:space="preserve">do, pesquisas de lançamento de produto, pesquisa de marketing isso da parte de como vai funcionar e como vão ser organizados os itens no site, além disso vem, a documentação do software, os </w:t>
+      </w:r>
+      <w:proofErr w:type="spellStart"/>
+      <w:r>
+        <w:t>wireframes</w:t>
+      </w:r>
+      <w:proofErr w:type="spellEnd"/>
+      <w:r>
+        <w:t xml:space="preserve">, </w:t>
+      </w:r>
+      <w:proofErr w:type="spellStart"/>
+      <w:r>
+        <w:t>mockups</w:t>
+      </w:r>
+      <w:proofErr w:type="spellEnd"/>
+      <w:r>
+        <w:t>, ferramentas a serem utilizadas, banco de dados questão de segurança e ainda mais.</w:t>
+      </w:r>
+    </w:p>
+    <w:p>
+      <w:pPr>
+        <w:pStyle w:val="Corpo"/>
+        <w:ind w:firstLine="709"/>
+      </w:pPr>
+      <w:r>
+        <w:t xml:space="preserve">Porém são etapas necessárias e que serão apresentadas nesse trabalho, desenvolvidas com destreza e maestria, são problemas que alcançam solução.   </w:t>
+      </w:r>
+      <w:r>
+        <w:t xml:space="preserve"> </w:t>
       </w:r>
     </w:p>
     <w:p>
@@ -7351,18 +8599,18 @@
           <w:rFonts w:ascii="Times" w:hAnsi="Times"/>
         </w:rPr>
       </w:pPr>
-      <w:bookmarkStart w:id="8" w:name="_Toc174117263"/>
-      <w:bookmarkStart w:id="9" w:name="_Toc254273958"/>
-      <w:bookmarkStart w:id="10" w:name="_Toc526937078"/>
+      <w:bookmarkStart w:id="7" w:name="_Toc174117263"/>
+      <w:bookmarkStart w:id="8" w:name="_Toc254273958"/>
+      <w:bookmarkStart w:id="9" w:name="_Toc526937078"/>
       <w:r>
         <w:rPr>
           <w:rFonts w:ascii="Times" w:hAnsi="Times"/>
         </w:rPr>
         <w:t>Objetivo geral</w:t>
       </w:r>
+      <w:bookmarkEnd w:id="7"/>
       <w:bookmarkEnd w:id="8"/>
       <w:bookmarkEnd w:id="9"/>
-      <w:bookmarkEnd w:id="10"/>
     </w:p>
     <w:p>
       <w:pPr>
@@ -7370,7 +8618,40 @@
         <w:ind w:firstLine="720"/>
       </w:pPr>
       <w:r>
-        <w:t>É a resposta ao problema especificado acima, ou seja, aquilo que se pretende fazer e que, depois de atingido, estará concluído o trabalho.. Alguns verbos utilizados para determinar o objetivo geral: contribuir / facilitar / subsidiar / propor / clarear / permitir / agregar / compreender.</w:t>
+        <w:t>Concluir toda a documentação necessária do projeto para</w:t>
+      </w:r>
+      <w:r>
+        <w:t xml:space="preserve"> dar início ao</w:t>
+      </w:r>
+      <w:r>
+        <w:t xml:space="preserve"> desenvolvimento do software o mais rápido possível, </w:t>
+      </w:r>
+      <w:r>
+        <w:t>sendo assim</w:t>
+      </w:r>
+      <w:r>
+        <w:t xml:space="preserve"> apresenta</w:t>
+      </w:r>
+      <w:r>
+        <w:t>r</w:t>
+      </w:r>
+      <w:r>
+        <w:t xml:space="preserve"> as imagens de telas para a cliente, e com a aprovação das telas </w:t>
+      </w:r>
+      <w:r>
+        <w:t>dar início ao</w:t>
+      </w:r>
+      <w:r>
+        <w:t xml:space="preserve"> desenvolvimento do protótipo</w:t>
+      </w:r>
+      <w:r>
+        <w:t xml:space="preserve">, e com a aprovação do mesmo partir para o desenvolvimento do projeto completo, assim passando a cliente o produto final e </w:t>
+      </w:r>
+      <w:r>
+        <w:t>com os ajustes necessários feitos</w:t>
+      </w:r>
+      <w:r>
+        <w:t>.</w:t>
       </w:r>
     </w:p>
     <w:p>
@@ -7386,19 +8667,18 @@
           <w:rFonts w:ascii="Times" w:hAnsi="Times"/>
         </w:rPr>
       </w:pPr>
-      <w:bookmarkStart w:id="11" w:name="_Toc174117264"/>
-      <w:bookmarkStart w:id="12" w:name="_Toc254273959"/>
-      <w:bookmarkStart w:id="13" w:name="_Toc526937079"/>
+      <w:bookmarkStart w:id="10" w:name="_Toc174117264"/>
+      <w:bookmarkStart w:id="11" w:name="_Toc254273959"/>
+      <w:bookmarkStart w:id="12" w:name="_Toc526937079"/>
       <w:r>
         <w:rPr>
           <w:rFonts w:ascii="Times" w:hAnsi="Times"/>
         </w:rPr>
-        <w:lastRenderedPageBreak/>
         <w:t>Objetivos específicos</w:t>
       </w:r>
+      <w:bookmarkEnd w:id="10"/>
       <w:bookmarkEnd w:id="11"/>
       <w:bookmarkEnd w:id="12"/>
-      <w:bookmarkEnd w:id="13"/>
     </w:p>
     <w:p>
       <w:pPr>
@@ -7406,19 +8686,81 @@
         <w:ind w:firstLine="709"/>
       </w:pPr>
       <w:r>
-        <w:t xml:space="preserve">Os </w:t>
-      </w:r>
-      <w:r>
-        <w:t xml:space="preserve">objetivos específicos detalham os objetivos gerais através de etapas ou fases de pesquisa. </w:t>
-      </w:r>
-      <w:r>
-        <w:rPr>
-          <w:szCs w:val="22"/>
-        </w:rPr>
-        <w:t xml:space="preserve">Devem ser utilizados verbos no infinitivo, assinalando as ações propostas para alcançar o objetivo geral. </w:t>
-      </w:r>
-      <w:r>
-        <w:t>Os verbos utilizados aqui são os de ação, que serão utilizados na metodologia.</w:t>
+        <w:t xml:space="preserve">Fazer as pesquisas de mercado, marketing e econômicas, para dar </w:t>
+      </w:r>
+      <w:proofErr w:type="spellStart"/>
+      <w:r>
+        <w:t>inicio</w:t>
+      </w:r>
+      <w:proofErr w:type="spellEnd"/>
+      <w:r>
+        <w:t xml:space="preserve"> ao desenvolvimento do layout do sistema, </w:t>
+      </w:r>
+      <w:proofErr w:type="spellStart"/>
+      <w:r>
+        <w:t>wireframes</w:t>
+      </w:r>
+      <w:proofErr w:type="spellEnd"/>
+      <w:r>
+        <w:t xml:space="preserve">, </w:t>
+      </w:r>
+      <w:proofErr w:type="spellStart"/>
+      <w:r>
+        <w:t>mockups</w:t>
+      </w:r>
+      <w:proofErr w:type="spellEnd"/>
+      <w:r>
+        <w:t xml:space="preserve"> são as telas inicias, as pesquisas iniciais são fundamentais para que o comercio tenha sucesso ou não, passando por todas essas etapas e aprovação do cliente se inicia a segunda parte da documentação do sistema, onde será realizado a elaboração dos casos de uso, UML, pesquisas com usuários, desenvolvimento do front-</w:t>
+      </w:r>
+      <w:proofErr w:type="spellStart"/>
+      <w:r>
+        <w:t>end</w:t>
+      </w:r>
+      <w:proofErr w:type="spellEnd"/>
+      <w:r>
+        <w:t xml:space="preserve">, </w:t>
+      </w:r>
+      <w:proofErr w:type="spellStart"/>
+      <w:r>
+        <w:t>back-end</w:t>
+      </w:r>
+      <w:proofErr w:type="spellEnd"/>
+      <w:r>
+        <w:t>, relação com o banco de dados</w:t>
+      </w:r>
+      <w:r>
+        <w:t xml:space="preserve"> e as </w:t>
+      </w:r>
+      <w:r>
+        <w:t>funcionalidades.</w:t>
+      </w:r>
+    </w:p>
+    <w:p>
+      <w:pPr>
+        <w:pStyle w:val="Corpo"/>
+        <w:ind w:firstLine="709"/>
+      </w:pPr>
+      <w:r>
+        <w:lastRenderedPageBreak/>
+        <w:tab/>
+        <w:t xml:space="preserve">Quando o protótipo já estiver rodando como o planejado e aprovado pela cliente, se dar </w:t>
+      </w:r>
+      <w:proofErr w:type="spellStart"/>
+      <w:r>
+        <w:t>inicio</w:t>
+      </w:r>
+      <w:proofErr w:type="spellEnd"/>
+      <w:r>
+        <w:t xml:space="preserve"> a fase final do projeto, </w:t>
+      </w:r>
+      <w:r>
+        <w:t xml:space="preserve">desse ponto </w:t>
+      </w:r>
+      <w:r>
+        <w:t>começa a buscar por servidores de hospedagem, pacotes de banco de dados, gastos com nuvem, se for necessário, contato com empresas de exportação, para realizar a entrega dos produtos</w:t>
+      </w:r>
+      <w:r>
+        <w:t xml:space="preserve"> e com isso finaliza o projeto e toda a sua estrutura de desenvolvimento.</w:t>
       </w:r>
     </w:p>
     <w:p>
@@ -7441,8 +8783,8 @@
           <w:b/>
         </w:rPr>
       </w:pPr>
-      <w:bookmarkStart w:id="14" w:name="_Toc254273960"/>
-      <w:bookmarkStart w:id="15" w:name="_Toc526937080"/>
+      <w:bookmarkStart w:id="13" w:name="_Toc254273960"/>
+      <w:bookmarkStart w:id="14" w:name="_Toc526937080"/>
       <w:r>
         <w:rPr>
           <w:rFonts w:ascii="Times" w:hAnsi="Times"/>
@@ -7450,7 +8792,7 @@
         </w:rPr>
         <w:t xml:space="preserve">Estrutura </w:t>
       </w:r>
-      <w:bookmarkEnd w:id="14"/>
+      <w:bookmarkEnd w:id="13"/>
       <w:r>
         <w:rPr>
           <w:rFonts w:ascii="Times" w:hAnsi="Times"/>
@@ -7458,7 +8800,7 @@
         </w:rPr>
         <w:t>do TCC</w:t>
       </w:r>
-      <w:bookmarkEnd w:id="15"/>
+      <w:bookmarkEnd w:id="14"/>
     </w:p>
     <w:p>
       <w:pPr>
@@ -7466,7 +8808,16 @@
         <w:ind w:firstLine="0"/>
       </w:pPr>
       <w:r>
-        <w:t>Neste item você vai descrever como está constituída a monografia, indicando o que será encontrado em cada uma das sessões seguintes.</w:t>
+        <w:t>Esse trabalho consiste</w:t>
+      </w:r>
+      <w:r>
+        <w:t xml:space="preserve"> em um desenvolvimento de software para uma cliente</w:t>
+      </w:r>
+      <w:r>
+        <w:t>, nos seguintes tópicos vai ser possível ver como é feito o desenvolvimento de um e-commerce, toda a parte da documentação, os passos para desenvolver as telas e os protótipos, tudo vai ser visto e muito bem detalhado no decorrer do trabalho</w:t>
+      </w:r>
+      <w:r>
+        <w:t>.</w:t>
       </w:r>
     </w:p>
     <w:p>
@@ -7482,14 +8833,14 @@
           <w:rFonts w:ascii="Times" w:hAnsi="Times"/>
         </w:rPr>
       </w:pPr>
-      <w:bookmarkStart w:id="16" w:name="_Toc526937081"/>
+      <w:bookmarkStart w:id="15" w:name="_Toc526937081"/>
       <w:r>
         <w:rPr>
           <w:rFonts w:ascii="Times" w:hAnsi="Times"/>
         </w:rPr>
         <w:t>Classificação da Pesquisa</w:t>
       </w:r>
-      <w:bookmarkEnd w:id="16"/>
+      <w:bookmarkEnd w:id="15"/>
     </w:p>
     <w:p>
       <w:pPr>
@@ -7497,31 +8848,10 @@
         <w:ind w:firstLine="0"/>
       </w:pPr>
       <w:r>
-        <w:t>Neste item será apresentada a classificação da pesquisa quanto aos objetivos</w:t>
-      </w:r>
-      <w:r>
-        <w:t xml:space="preserve"> (exploratória, descritiva ou explicativa)</w:t>
-      </w:r>
-      <w:r>
-        <w:t xml:space="preserve">; aos procedimentos </w:t>
-      </w:r>
-      <w:r>
-        <w:t xml:space="preserve">(Pesquisa bibliográfica, Pesquisa documental, Pesquisa experimental, Estudo de caso controle, Levantamento, Estudo de caso ou Estudo de campo) </w:t>
-      </w:r>
-      <w:r>
-        <w:t xml:space="preserve">e </w:t>
-      </w:r>
-      <w:r>
-        <w:t xml:space="preserve">ao </w:t>
-      </w:r>
-      <w:r>
-        <w:t>método de investigação científica</w:t>
-      </w:r>
-      <w:r>
-        <w:t xml:space="preserve"> (qualitativa ou quantitativa)</w:t>
-      </w:r>
-      <w:r>
-        <w:t>.</w:t>
+        <w:t xml:space="preserve">Esse trabalho como já foi cita a cima, é um trabalho descritivo com pontos explicativos e os procedimentos que vão ser usados, são diversas pesquisas como: de campo, bibliográfica, levantamento de requisitos, estudos de caso, casos de uso entre outros como desenvolvimento de telas, protótipos, testes com o usuário, para que ao entregar o projeto ele seja o mais completo possível </w:t>
+      </w:r>
+      <w:r>
+        <w:t>para o cliente que solicitou o software.</w:t>
       </w:r>
     </w:p>
     <w:p>
@@ -7530,7 +8860,15 @@
         <w:ind w:firstLine="0"/>
       </w:pPr>
       <w:r>
-        <w:t>É IMPORTANTE EXPLICAR NESTE ITEM QUE ESTE TRABALHO NÃO É UMA MONOGRAFIA. CONSISTE EM UM TRABALHO DE CONCLUSÃO DE CURSO COM FOCO NA IMPLEMENTAÇÃO DE UM SISTEMA SOB DEMANDA.</w:t>
+        <w:t>O método que vamos desenvolver é o qualitativo, porque em um ambiente de desenvolvimento é prezado muito a qualidade tanto para o solicitante do serviço como para o usuário do serviço de software, dentro dessa pesquisa vai ser encontrado dados que mostram a importância da qualidade para um sistema eletrônico</w:t>
+      </w:r>
+      <w:bookmarkStart w:id="16" w:name="_GoBack"/>
+      <w:bookmarkEnd w:id="16"/>
+      <w:r>
+        <w:t xml:space="preserve">, e como esse sistema esta ligado a compras isso importa ainda mais, por isso é um elemento indispensável a qualidade do software. </w:t>
+      </w:r>
+      <w:r>
+        <w:t xml:space="preserve"> </w:t>
       </w:r>
     </w:p>
     <w:p>
@@ -8171,7 +9509,15 @@
         <w:ind w:firstLine="709"/>
       </w:pPr>
       <w:r>
-        <w:t>Códigos funcionais (em cd)</w:t>
+        <w:t xml:space="preserve">Códigos funcionais (em </w:t>
+      </w:r>
+      <w:proofErr w:type="spellStart"/>
+      <w:r>
+        <w:t>cd</w:t>
+      </w:r>
+      <w:proofErr w:type="spellEnd"/>
+      <w:r>
+        <w:t>)</w:t>
       </w:r>
     </w:p>
     <w:p>
@@ -8210,7 +9556,23 @@
           <w:rFonts w:cs="Arial"/>
           <w:szCs w:val="22"/>
         </w:rPr>
-        <w:t>Plano de implantação (infra estrutura de serviços)</w:t>
+        <w:t>Plano de implantação (</w:t>
+      </w:r>
+      <w:proofErr w:type="spellStart"/>
+      <w:r>
+        <w:rPr>
+          <w:rFonts w:cs="Arial"/>
+          <w:szCs w:val="22"/>
+        </w:rPr>
+        <w:t>infra estrutura</w:t>
+      </w:r>
+      <w:proofErr w:type="spellEnd"/>
+      <w:r>
+        <w:rPr>
+          <w:rFonts w:cs="Arial"/>
+          <w:szCs w:val="22"/>
+        </w:rPr>
+        <w:t xml:space="preserve"> de serviços)</w:t>
       </w:r>
     </w:p>
     <w:p>
@@ -8348,7 +9710,15 @@
         <w:t>I</w:t>
       </w:r>
       <w:r>
-        <w:t>ndicar aqui todas as referências utilizadas, que devem ter sido (necessariamente) citadas ao longo do trabalho. Utilizar o padrão da ABNT. Sugere-se o uso de alguma ferramenta de gerenciamento de referencias para que reduza o trabalho em modificações.</w:t>
+        <w:t xml:space="preserve">ndicar aqui todas as referências utilizadas, que devem ter sido (necessariamente) citadas ao longo do trabalho. Utilizar o padrão da ABNT. Sugere-se o uso de alguma ferramenta de gerenciamento de </w:t>
+      </w:r>
+      <w:proofErr w:type="spellStart"/>
+      <w:r>
+        <w:t>referencias</w:t>
+      </w:r>
+      <w:proofErr w:type="spellEnd"/>
+      <w:r>
+        <w:t xml:space="preserve"> para que reduza o trabalho em modificações.</w:t>
       </w:r>
     </w:p>
     <w:p>
@@ -9686,6 +11056,7 @@
                 <w:lang w:val="en-US"/>
               </w:rPr>
             </w:pPr>
+            <w:proofErr w:type="spellStart"/>
             <w:r>
               <w:rPr>
                 <w:rFonts w:ascii="Arial" w:eastAsia="Times New Roman" w:hAnsi="Arial" w:cs="Times New Roman"/>
@@ -9696,6 +11067,7 @@
               </w:rPr>
               <w:t>Não</w:t>
             </w:r>
+            <w:proofErr w:type="spellEnd"/>
           </w:p>
         </w:tc>
         <w:tc>
@@ -10244,6 +11616,7 @@
                 <w:lang w:val="en-US"/>
               </w:rPr>
             </w:pPr>
+            <w:proofErr w:type="spellStart"/>
             <w:r>
               <w:rPr>
                 <w:rFonts w:ascii="Arial" w:eastAsia="Times New Roman" w:hAnsi="Arial" w:cs="Times New Roman"/>
@@ -10252,8 +11625,53 @@
                 <w:szCs w:val="20"/>
                 <w:lang w:val="en-US"/>
               </w:rPr>
-              <w:t>Pelo jornal da instituição</w:t>
-            </w:r>
+              <w:t>Pelo</w:t>
+            </w:r>
+            <w:proofErr w:type="spellEnd"/>
+            <w:r>
+              <w:rPr>
+                <w:rFonts w:ascii="Arial" w:eastAsia="Times New Roman" w:hAnsi="Arial" w:cs="Times New Roman"/>
+                <w:color w:val="000000"/>
+                <w:sz w:val="20"/>
+                <w:szCs w:val="20"/>
+                <w:lang w:val="en-US"/>
+              </w:rPr>
+              <w:t xml:space="preserve"> </w:t>
+            </w:r>
+            <w:proofErr w:type="spellStart"/>
+            <w:r>
+              <w:rPr>
+                <w:rFonts w:ascii="Arial" w:eastAsia="Times New Roman" w:hAnsi="Arial" w:cs="Times New Roman"/>
+                <w:color w:val="000000"/>
+                <w:sz w:val="20"/>
+                <w:szCs w:val="20"/>
+                <w:lang w:val="en-US"/>
+              </w:rPr>
+              <w:t>jornal</w:t>
+            </w:r>
+            <w:proofErr w:type="spellEnd"/>
+            <w:r>
+              <w:rPr>
+                <w:rFonts w:ascii="Arial" w:eastAsia="Times New Roman" w:hAnsi="Arial" w:cs="Times New Roman"/>
+                <w:color w:val="000000"/>
+                <w:sz w:val="20"/>
+                <w:szCs w:val="20"/>
+                <w:lang w:val="en-US"/>
+              </w:rPr>
+              <w:t xml:space="preserve"> da </w:t>
+            </w:r>
+            <w:proofErr w:type="spellStart"/>
+            <w:r>
+              <w:rPr>
+                <w:rFonts w:ascii="Arial" w:eastAsia="Times New Roman" w:hAnsi="Arial" w:cs="Times New Roman"/>
+                <w:color w:val="000000"/>
+                <w:sz w:val="20"/>
+                <w:szCs w:val="20"/>
+                <w:lang w:val="en-US"/>
+              </w:rPr>
+              <w:t>instituição</w:t>
+            </w:r>
+            <w:proofErr w:type="spellEnd"/>
           </w:p>
         </w:tc>
         <w:tc>
@@ -10394,8 +11812,42 @@
                 <w:szCs w:val="20"/>
                 <w:lang w:val="en-US"/>
               </w:rPr>
-              <w:t>Por outra maneira</w:t>
-            </w:r>
+              <w:t xml:space="preserve">Por </w:t>
+            </w:r>
+            <w:proofErr w:type="spellStart"/>
+            <w:r>
+              <w:rPr>
+                <w:rFonts w:ascii="Arial" w:eastAsia="Times New Roman" w:hAnsi="Arial" w:cs="Times New Roman"/>
+                <w:color w:val="000000"/>
+                <w:sz w:val="20"/>
+                <w:szCs w:val="20"/>
+                <w:lang w:val="en-US"/>
+              </w:rPr>
+              <w:t>outra</w:t>
+            </w:r>
+            <w:proofErr w:type="spellEnd"/>
+            <w:r>
+              <w:rPr>
+                <w:rFonts w:ascii="Arial" w:eastAsia="Times New Roman" w:hAnsi="Arial" w:cs="Times New Roman"/>
+                <w:color w:val="000000"/>
+                <w:sz w:val="20"/>
+                <w:szCs w:val="20"/>
+                <w:lang w:val="en-US"/>
+              </w:rPr>
+              <w:t xml:space="preserve"> </w:t>
+            </w:r>
+            <w:proofErr w:type="spellStart"/>
+            <w:r>
+              <w:rPr>
+                <w:rFonts w:ascii="Arial" w:eastAsia="Times New Roman" w:hAnsi="Arial" w:cs="Times New Roman"/>
+                <w:color w:val="000000"/>
+                <w:sz w:val="20"/>
+                <w:szCs w:val="20"/>
+                <w:lang w:val="en-US"/>
+              </w:rPr>
+              <w:t>maneira</w:t>
+            </w:r>
+            <w:proofErr w:type="spellEnd"/>
           </w:p>
         </w:tc>
         <w:tc>
@@ -10831,6 +12283,7 @@
                 <w:lang w:val="en-US"/>
               </w:rPr>
             </w:pPr>
+            <w:proofErr w:type="spellStart"/>
             <w:r>
               <w:rPr>
                 <w:rFonts w:ascii="Arial" w:eastAsia="Times New Roman" w:hAnsi="Arial" w:cs="Times New Roman"/>
@@ -10841,6 +12294,7 @@
               </w:rPr>
               <w:t>Sempre</w:t>
             </w:r>
+            <w:proofErr w:type="spellEnd"/>
           </w:p>
         </w:tc>
         <w:tc>
@@ -10980,6 +12434,7 @@
                 <w:lang w:val="en-US"/>
               </w:rPr>
             </w:pPr>
+            <w:proofErr w:type="spellStart"/>
             <w:r>
               <w:rPr>
                 <w:rFonts w:ascii="Arial" w:eastAsia="Times New Roman" w:hAnsi="Arial" w:cs="Times New Roman"/>
@@ -10990,6 +12445,7 @@
               </w:rPr>
               <w:t>Nunca</w:t>
             </w:r>
+            <w:proofErr w:type="spellEnd"/>
           </w:p>
         </w:tc>
         <w:tc>
@@ -11128,6 +12584,7 @@
                 <w:lang w:val="en-US"/>
               </w:rPr>
             </w:pPr>
+            <w:proofErr w:type="spellStart"/>
             <w:r>
               <w:rPr>
                 <w:rFonts w:ascii="Arial" w:eastAsia="Times New Roman" w:hAnsi="Arial" w:cs="Times New Roman"/>
@@ -11136,8 +12593,31 @@
                 <w:szCs w:val="20"/>
                 <w:lang w:val="en-US"/>
               </w:rPr>
-              <w:t>Às vezes</w:t>
-            </w:r>
+              <w:t>Às</w:t>
+            </w:r>
+            <w:proofErr w:type="spellEnd"/>
+            <w:r>
+              <w:rPr>
+                <w:rFonts w:ascii="Arial" w:eastAsia="Times New Roman" w:hAnsi="Arial" w:cs="Times New Roman"/>
+                <w:color w:val="000000"/>
+                <w:sz w:val="20"/>
+                <w:szCs w:val="20"/>
+                <w:lang w:val="en-US"/>
+              </w:rPr>
+              <w:t xml:space="preserve"> </w:t>
+            </w:r>
+            <w:proofErr w:type="spellStart"/>
+            <w:r>
+              <w:rPr>
+                <w:rFonts w:ascii="Arial" w:eastAsia="Times New Roman" w:hAnsi="Arial" w:cs="Times New Roman"/>
+                <w:color w:val="000000"/>
+                <w:sz w:val="20"/>
+                <w:szCs w:val="20"/>
+                <w:lang w:val="en-US"/>
+              </w:rPr>
+              <w:t>vezes</w:t>
+            </w:r>
+            <w:proofErr w:type="spellEnd"/>
           </w:p>
         </w:tc>
         <w:tc>
@@ -11332,7 +12812,27 @@
                 <w:sz w:val="20"/>
                 <w:szCs w:val="20"/>
               </w:rPr>
-              <w:t>4. Se utiliza normas para elaboração de trabalhos acadêmicos, quais costuma consultar?</w:t>
+              <w:t xml:space="preserve">4. Se utiliza normas para elaboração de trabalhos acadêmicos, </w:t>
+            </w:r>
+            <w:proofErr w:type="spellStart"/>
+            <w:r>
+              <w:rPr>
+                <w:rFonts w:ascii="Arial" w:eastAsia="Times New Roman" w:hAnsi="Arial" w:cs="Times New Roman"/>
+                <w:color w:val="000000"/>
+                <w:sz w:val="20"/>
+                <w:szCs w:val="20"/>
+              </w:rPr>
+              <w:t>quais</w:t>
+            </w:r>
+            <w:proofErr w:type="spellEnd"/>
+            <w:r>
+              <w:rPr>
+                <w:rFonts w:ascii="Arial" w:eastAsia="Times New Roman" w:hAnsi="Arial" w:cs="Times New Roman"/>
+                <w:color w:val="000000"/>
+                <w:sz w:val="20"/>
+                <w:szCs w:val="20"/>
+              </w:rPr>
+              <w:t xml:space="preserve"> costuma consultar?</w:t>
             </w:r>
           </w:p>
         </w:tc>
@@ -12152,8 +13652,42 @@
                 <w:szCs w:val="20"/>
                 <w:lang w:val="en-US"/>
               </w:rPr>
-              <w:t>De outra instituição</w:t>
-            </w:r>
+              <w:t xml:space="preserve">De </w:t>
+            </w:r>
+            <w:proofErr w:type="spellStart"/>
+            <w:r>
+              <w:rPr>
+                <w:rFonts w:ascii="Arial" w:eastAsia="Times New Roman" w:hAnsi="Arial" w:cs="Times New Roman"/>
+                <w:color w:val="000000"/>
+                <w:sz w:val="20"/>
+                <w:szCs w:val="20"/>
+                <w:lang w:val="en-US"/>
+              </w:rPr>
+              <w:t>outra</w:t>
+            </w:r>
+            <w:proofErr w:type="spellEnd"/>
+            <w:r>
+              <w:rPr>
+                <w:rFonts w:ascii="Arial" w:eastAsia="Times New Roman" w:hAnsi="Arial" w:cs="Times New Roman"/>
+                <w:color w:val="000000"/>
+                <w:sz w:val="20"/>
+                <w:szCs w:val="20"/>
+                <w:lang w:val="en-US"/>
+              </w:rPr>
+              <w:t xml:space="preserve"> </w:t>
+            </w:r>
+            <w:proofErr w:type="spellStart"/>
+            <w:r>
+              <w:rPr>
+                <w:rFonts w:ascii="Arial" w:eastAsia="Times New Roman" w:hAnsi="Arial" w:cs="Times New Roman"/>
+                <w:color w:val="000000"/>
+                <w:sz w:val="20"/>
+                <w:szCs w:val="20"/>
+                <w:lang w:val="en-US"/>
+              </w:rPr>
+              <w:t>instituição</w:t>
+            </w:r>
+            <w:proofErr w:type="spellEnd"/>
           </w:p>
         </w:tc>
         <w:tc>
@@ -12897,6 +14431,7 @@
                 <w:lang w:val="en-US"/>
               </w:rPr>
             </w:pPr>
+            <w:proofErr w:type="spellStart"/>
             <w:r>
               <w:rPr>
                 <w:rFonts w:ascii="Arial" w:eastAsia="Times New Roman" w:hAnsi="Arial" w:cs="Times New Roman"/>
@@ -12905,7 +14440,18 @@
                 <w:szCs w:val="20"/>
                 <w:lang w:val="en-US"/>
               </w:rPr>
-              <w:t>Mensagem de veto</w:t>
+              <w:t>Mensagem</w:t>
+            </w:r>
+            <w:proofErr w:type="spellEnd"/>
+            <w:r>
+              <w:rPr>
+                <w:rFonts w:ascii="Arial" w:eastAsia="Times New Roman" w:hAnsi="Arial" w:cs="Times New Roman"/>
+                <w:color w:val="000000"/>
+                <w:sz w:val="20"/>
+                <w:szCs w:val="20"/>
+                <w:lang w:val="en-US"/>
+              </w:rPr>
+              <w:t xml:space="preserve"> de veto</w:t>
             </w:r>
           </w:p>
         </w:tc>
@@ -13309,19 +14855,9 @@
           <w:szCs w:val="20"/>
           <w:lang w:eastAsia="pt-BR"/>
         </w:rPr>
-        <w:t>        a) em co-autoria - quando é criada em comum, por dois ou mais autores;</w:t>
-      </w:r>
-    </w:p>
-    <w:p>
-      <w:pPr>
-        <w:spacing w:after="0" w:line="240" w:lineRule="auto"/>
-        <w:rPr>
-          <w:rFonts w:ascii="Arial" w:eastAsia="Times New Roman" w:hAnsi="Arial" w:cs="Times New Roman"/>
-          <w:sz w:val="24"/>
-          <w:szCs w:val="24"/>
-          <w:lang w:eastAsia="pt-BR"/>
-        </w:rPr>
-      </w:pPr>
+        <w:t xml:space="preserve">        a) em </w:t>
+      </w:r>
+      <w:proofErr w:type="spellStart"/>
       <w:r>
         <w:rPr>
           <w:rFonts w:ascii="Arial" w:eastAsia="Times New Roman" w:hAnsi="Arial" w:cs="Arial"/>
@@ -13329,19 +14865,9 @@
           <w:szCs w:val="20"/>
           <w:lang w:eastAsia="pt-BR"/>
         </w:rPr>
-        <w:t>        b) anônima - quando não se indica o nome do autor, por sua vontade ou por ser desconhecido;</w:t>
-      </w:r>
-    </w:p>
-    <w:p>
-      <w:pPr>
-        <w:spacing w:after="0" w:line="240" w:lineRule="auto"/>
-        <w:rPr>
-          <w:rFonts w:ascii="Arial" w:eastAsia="Times New Roman" w:hAnsi="Arial" w:cs="Times New Roman"/>
-          <w:sz w:val="24"/>
-          <w:szCs w:val="24"/>
-          <w:lang w:eastAsia="pt-BR"/>
-        </w:rPr>
-      </w:pPr>
+        <w:t>co-autoria</w:t>
+      </w:r>
+      <w:proofErr w:type="spellEnd"/>
       <w:r>
         <w:rPr>
           <w:rFonts w:ascii="Arial" w:eastAsia="Times New Roman" w:hAnsi="Arial" w:cs="Arial"/>
@@ -13349,7 +14875,7 @@
           <w:szCs w:val="20"/>
           <w:lang w:eastAsia="pt-BR"/>
         </w:rPr>
-        <w:t>        c) pseudônima - quando o autor se oculta sob nome suposto;</w:t>
+        <w:t xml:space="preserve"> - quando é criada em comum, por dois ou mais autores;</w:t>
       </w:r>
     </w:p>
     <w:p>
@@ -13369,7 +14895,7 @@
           <w:szCs w:val="20"/>
           <w:lang w:eastAsia="pt-BR"/>
         </w:rPr>
-        <w:t>        d) inédita - a que não haja sido objeto de publicação;</w:t>
+        <w:t>        b) anônima - quando não se indica o nome do autor, por sua vontade ou por ser desconhecido;</w:t>
       </w:r>
     </w:p>
     <w:p>
@@ -13389,7 +14915,7 @@
           <w:szCs w:val="20"/>
           <w:lang w:eastAsia="pt-BR"/>
         </w:rPr>
-        <w:t>        e) póstuma - a que se publique após a morte do autor;</w:t>
+        <w:t>        c) pseudônima - quando o autor se oculta sob nome suposto;</w:t>
       </w:r>
     </w:p>
     <w:p>
@@ -13409,7 +14935,67 @@
           <w:szCs w:val="20"/>
           <w:lang w:eastAsia="pt-BR"/>
         </w:rPr>
-        <w:t>        f) originária - a criação primígena;</w:t>
+        <w:t>        d) inédita - a que não haja sido objeto de publicação;</w:t>
+      </w:r>
+    </w:p>
+    <w:p>
+      <w:pPr>
+        <w:spacing w:after="0" w:line="240" w:lineRule="auto"/>
+        <w:rPr>
+          <w:rFonts w:ascii="Arial" w:eastAsia="Times New Roman" w:hAnsi="Arial" w:cs="Times New Roman"/>
+          <w:sz w:val="24"/>
+          <w:szCs w:val="24"/>
+          <w:lang w:eastAsia="pt-BR"/>
+        </w:rPr>
+      </w:pPr>
+      <w:r>
+        <w:rPr>
+          <w:rFonts w:ascii="Arial" w:eastAsia="Times New Roman" w:hAnsi="Arial" w:cs="Arial"/>
+          <w:sz w:val="20"/>
+          <w:szCs w:val="20"/>
+          <w:lang w:eastAsia="pt-BR"/>
+        </w:rPr>
+        <w:t>        e) póstuma - a que se publique após a morte do autor;</w:t>
+      </w:r>
+    </w:p>
+    <w:p>
+      <w:pPr>
+        <w:spacing w:after="0" w:line="240" w:lineRule="auto"/>
+        <w:rPr>
+          <w:rFonts w:ascii="Arial" w:eastAsia="Times New Roman" w:hAnsi="Arial" w:cs="Times New Roman"/>
+          <w:sz w:val="24"/>
+          <w:szCs w:val="24"/>
+          <w:lang w:eastAsia="pt-BR"/>
+        </w:rPr>
+      </w:pPr>
+      <w:r>
+        <w:rPr>
+          <w:rFonts w:ascii="Arial" w:eastAsia="Times New Roman" w:hAnsi="Arial" w:cs="Arial"/>
+          <w:sz w:val="20"/>
+          <w:szCs w:val="20"/>
+          <w:lang w:eastAsia="pt-BR"/>
+        </w:rPr>
+        <w:t xml:space="preserve">        f) originária - a criação </w:t>
+      </w:r>
+      <w:proofErr w:type="spellStart"/>
+      <w:r>
+        <w:rPr>
+          <w:rFonts w:ascii="Arial" w:eastAsia="Times New Roman" w:hAnsi="Arial" w:cs="Arial"/>
+          <w:sz w:val="20"/>
+          <w:szCs w:val="20"/>
+          <w:lang w:eastAsia="pt-BR"/>
+        </w:rPr>
+        <w:t>primígena</w:t>
+      </w:r>
+      <w:proofErr w:type="spellEnd"/>
+      <w:r>
+        <w:rPr>
+          <w:rFonts w:ascii="Arial" w:eastAsia="Times New Roman" w:hAnsi="Arial" w:cs="Arial"/>
+          <w:sz w:val="20"/>
+          <w:szCs w:val="20"/>
+          <w:lang w:eastAsia="pt-BR"/>
+        </w:rPr>
+        <w:t>;</w:t>
       </w:r>
     </w:p>
     <w:p>
@@ -14260,6 +15846,7 @@
     <w:lsdException w:name="HTML Sample" w:semiHidden="1" w:unhideWhenUsed="1"/>
     <w:lsdException w:name="HTML Typewriter" w:semiHidden="1" w:unhideWhenUsed="1"/>
     <w:lsdException w:name="HTML Variable" w:semiHidden="1" w:unhideWhenUsed="1"/>
+    <w:lsdException w:name="Normal Table" w:semiHidden="1" w:unhideWhenUsed="1"/>
     <w:lsdException w:name="annotation subject" w:semiHidden="1" w:unhideWhenUsed="1"/>
     <w:lsdException w:name="No List" w:semiHidden="1" w:unhideWhenUsed="1"/>
     <w:lsdException w:name="Outline List 1" w:semiHidden="1" w:unhideWhenUsed="1"/>
@@ -14302,8 +15889,11 @@
     <w:lsdException w:name="Table Contemporary" w:semiHidden="1" w:unhideWhenUsed="1"/>
     <w:lsdException w:name="Table Elegant" w:semiHidden="1" w:unhideWhenUsed="1"/>
     <w:lsdException w:name="Table Professional" w:semiHidden="1" w:unhideWhenUsed="1"/>
+    <w:lsdException w:name="Table Subtle 1" w:semiHidden="1" w:unhideWhenUsed="1"/>
     <w:lsdException w:name="Table Subtle 2" w:semiHidden="1" w:unhideWhenUsed="1"/>
     <w:lsdException w:name="Table Web 1" w:semiHidden="1" w:unhideWhenUsed="1"/>
+    <w:lsdException w:name="Table Web 2" w:semiHidden="1" w:unhideWhenUsed="1"/>
+    <w:lsdException w:name="Table Web 3" w:semiHidden="1" w:unhideWhenUsed="1"/>
     <w:lsdException w:name="Balloon Text" w:semiHidden="1" w:unhideWhenUsed="1"/>
     <w:lsdException w:name="Table Grid" w:uiPriority="59"/>
     <w:lsdException w:name="Table Theme" w:semiHidden="1" w:unhideWhenUsed="1"/>
@@ -15569,7 +17159,7 @@
 </file>
 
 <file path=customXml/itemProps1.xml><?xml version="1.0" encoding="utf-8"?>
-<ds:datastoreItem xmlns:ds="http://schemas.openxmlformats.org/officeDocument/2006/customXml" ds:itemID="{28645E21-D1C7-486F-B780-70671CB3E393}">
+<ds:datastoreItem xmlns:ds="http://schemas.openxmlformats.org/officeDocument/2006/customXml" ds:itemID="{BD3E76E4-AD35-461B-8B21-AB9C3F88F3CE}">
   <ds:schemaRefs>
     <ds:schemaRef ds:uri="http://schemas.openxmlformats.org/officeDocument/2006/bibliography"/>
   </ds:schemaRefs>

</xml_diff>